<commit_message>
Make a Evaluation on a report
</commit_message>
<xml_diff>
--- a/REPORT.docx
+++ b/REPORT.docx
@@ -166,43 +166,107 @@
           <w:sz w:val="24"/>
           <w:szCs w:val="24"/>
         </w:rPr>
-        <w:t>Ida Bagus Bhaskara (001201500076)</w:t>
-      </w:r>
-    </w:p>
-    <w:p>
-      <w:pPr>
-        <w:jc w:val="center"/>
+        <w:t xml:space="preserve">Ida </w:t>
+      </w:r>
+      <w:proofErr w:type="spellStart"/>
+      <w:r>
         <w:rPr>
           <w:rFonts w:ascii="Times New Roman" w:hAnsi="Times New Roman" w:cs="Times New Roman"/>
           <w:sz w:val="24"/>
           <w:szCs w:val="24"/>
         </w:rPr>
-      </w:pPr>
+        <w:t>Bagus</w:t>
+      </w:r>
+      <w:proofErr w:type="spellEnd"/>
       <w:r>
         <w:rPr>
           <w:rFonts w:ascii="Times New Roman" w:hAnsi="Times New Roman" w:cs="Times New Roman"/>
           <w:sz w:val="24"/>
           <w:szCs w:val="24"/>
         </w:rPr>
-        <w:t>Rahmad Martin (001201500033)</w:t>
-      </w:r>
-    </w:p>
-    <w:p>
-      <w:pPr>
-        <w:jc w:val="center"/>
+        <w:t xml:space="preserve"> </w:t>
+      </w:r>
+      <w:proofErr w:type="spellStart"/>
+      <w:r>
         <w:rPr>
           <w:rFonts w:ascii="Times New Roman" w:hAnsi="Times New Roman" w:cs="Times New Roman"/>
           <w:sz w:val="24"/>
           <w:szCs w:val="24"/>
         </w:rPr>
-      </w:pPr>
+        <w:t>Bhaskara</w:t>
+      </w:r>
+      <w:proofErr w:type="spellEnd"/>
       <w:r>
         <w:rPr>
           <w:rFonts w:ascii="Times New Roman" w:hAnsi="Times New Roman" w:cs="Times New Roman"/>
           <w:sz w:val="24"/>
           <w:szCs w:val="24"/>
         </w:rPr>
-        <w:t>Vera Debora Vitamas (001201500076)</w:t>
+        <w:t xml:space="preserve"> (001201500076)</w:t>
+      </w:r>
+    </w:p>
+    <w:p>
+      <w:pPr>
+        <w:jc w:val="center"/>
+        <w:rPr>
+          <w:rFonts w:ascii="Times New Roman" w:hAnsi="Times New Roman" w:cs="Times New Roman"/>
+          <w:sz w:val="24"/>
+          <w:szCs w:val="24"/>
+        </w:rPr>
+      </w:pPr>
+      <w:proofErr w:type="spellStart"/>
+      <w:r>
+        <w:rPr>
+          <w:rFonts w:ascii="Times New Roman" w:hAnsi="Times New Roman" w:cs="Times New Roman"/>
+          <w:sz w:val="24"/>
+          <w:szCs w:val="24"/>
+        </w:rPr>
+        <w:t>Rahmad</w:t>
+      </w:r>
+      <w:proofErr w:type="spellEnd"/>
+      <w:r>
+        <w:rPr>
+          <w:rFonts w:ascii="Times New Roman" w:hAnsi="Times New Roman" w:cs="Times New Roman"/>
+          <w:sz w:val="24"/>
+          <w:szCs w:val="24"/>
+        </w:rPr>
+        <w:t xml:space="preserve"> Martin (001201500033)</w:t>
+      </w:r>
+    </w:p>
+    <w:p>
+      <w:pPr>
+        <w:jc w:val="center"/>
+        <w:rPr>
+          <w:rFonts w:ascii="Times New Roman" w:hAnsi="Times New Roman" w:cs="Times New Roman"/>
+          <w:sz w:val="24"/>
+          <w:szCs w:val="24"/>
+        </w:rPr>
+      </w:pPr>
+      <w:r>
+        <w:rPr>
+          <w:rFonts w:ascii="Times New Roman" w:hAnsi="Times New Roman" w:cs="Times New Roman"/>
+          <w:sz w:val="24"/>
+          <w:szCs w:val="24"/>
+        </w:rPr>
+        <w:t xml:space="preserve">Vera Debora </w:t>
+      </w:r>
+      <w:proofErr w:type="spellStart"/>
+      <w:r>
+        <w:rPr>
+          <w:rFonts w:ascii="Times New Roman" w:hAnsi="Times New Roman" w:cs="Times New Roman"/>
+          <w:sz w:val="24"/>
+          <w:szCs w:val="24"/>
+        </w:rPr>
+        <w:t>Vitamas</w:t>
+      </w:r>
+      <w:proofErr w:type="spellEnd"/>
+      <w:r>
+        <w:rPr>
+          <w:rFonts w:ascii="Times New Roman" w:hAnsi="Times New Roman" w:cs="Times New Roman"/>
+          <w:sz w:val="24"/>
+          <w:szCs w:val="24"/>
+        </w:rPr>
+        <w:t xml:space="preserve"> (001201500076)</w:t>
       </w:r>
     </w:p>
     <w:p>
@@ -1091,7 +1155,21 @@
         <w:rPr>
           <w:rFonts w:ascii="Courier New" w:hAnsi="Courier New" w:cs="Courier New"/>
         </w:rPr>
-        <w:t xml:space="preserve"> [0..R]</w:t>
+        <w:t xml:space="preserve"> [</w:t>
+      </w:r>
+      <w:proofErr w:type="gramStart"/>
+      <w:r>
+        <w:rPr>
+          <w:rFonts w:ascii="Courier New" w:hAnsi="Courier New" w:cs="Courier New"/>
+        </w:rPr>
+        <w:t>0..</w:t>
+      </w:r>
+      <w:proofErr w:type="gramEnd"/>
+      <w:r>
+        <w:rPr>
+          <w:rFonts w:ascii="Courier New" w:hAnsi="Courier New" w:cs="Courier New"/>
+        </w:rPr>
+        <w:t>R]</w:t>
       </w:r>
     </w:p>
     <w:p>
@@ -1106,7 +1184,21 @@
         <w:rPr>
           <w:rFonts w:ascii="Courier New" w:hAnsi="Courier New" w:cs="Courier New"/>
         </w:rPr>
-        <w:t xml:space="preserve">  y = round(sqrt(R*R – x*x))</w:t>
+        <w:t xml:space="preserve">  y = </w:t>
+      </w:r>
+      <w:proofErr w:type="gramStart"/>
+      <w:r>
+        <w:rPr>
+          <w:rFonts w:ascii="Courier New" w:hAnsi="Courier New" w:cs="Courier New"/>
+        </w:rPr>
+        <w:t>round(</w:t>
+      </w:r>
+      <w:proofErr w:type="gramEnd"/>
+      <w:r>
+        <w:rPr>
+          <w:rFonts w:ascii="Courier New" w:hAnsi="Courier New" w:cs="Courier New"/>
+        </w:rPr>
+        <w:t>sqrt(R*R – x*x))</w:t>
       </w:r>
     </w:p>
     <w:p>
@@ -1121,7 +1213,35 @@
         <w:rPr>
           <w:rFonts w:ascii="Courier New" w:hAnsi="Courier New" w:cs="Courier New"/>
         </w:rPr>
-        <w:t xml:space="preserve">  Set(xc+x,yc+y)</w:t>
+        <w:t xml:space="preserve">  Set(</w:t>
+      </w:r>
+      <w:proofErr w:type="spellStart"/>
+      <w:r>
+        <w:rPr>
+          <w:rFonts w:ascii="Courier New" w:hAnsi="Courier New" w:cs="Courier New"/>
+        </w:rPr>
+        <w:t>xc+</w:t>
+      </w:r>
+      <w:proofErr w:type="gramStart"/>
+      <w:r>
+        <w:rPr>
+          <w:rFonts w:ascii="Courier New" w:hAnsi="Courier New" w:cs="Courier New"/>
+        </w:rPr>
+        <w:t>x,yc</w:t>
+      </w:r>
+      <w:proofErr w:type="gramEnd"/>
+      <w:r>
+        <w:rPr>
+          <w:rFonts w:ascii="Courier New" w:hAnsi="Courier New" w:cs="Courier New"/>
+        </w:rPr>
+        <w:t>+y</w:t>
+      </w:r>
+      <w:proofErr w:type="spellEnd"/>
+      <w:r>
+        <w:rPr>
+          <w:rFonts w:ascii="Courier New" w:hAnsi="Courier New" w:cs="Courier New"/>
+        </w:rPr>
+        <w:t>)</w:t>
       </w:r>
     </w:p>
     <w:p>
@@ -1258,7 +1378,35 @@
         <w:rPr>
           <w:rFonts w:ascii="Courier New" w:hAnsi="Courier New" w:cs="Courier New"/>
         </w:rPr>
-        <w:t xml:space="preserve">  Set(xc + x, yc + y)</w:t>
+        <w:t xml:space="preserve">  </w:t>
+      </w:r>
+      <w:proofErr w:type="gramStart"/>
+      <w:r>
+        <w:rPr>
+          <w:rFonts w:ascii="Courier New" w:hAnsi="Courier New" w:cs="Courier New"/>
+        </w:rPr>
+        <w:t>Set(</w:t>
+      </w:r>
+      <w:proofErr w:type="gramEnd"/>
+      <w:r>
+        <w:rPr>
+          <w:rFonts w:ascii="Courier New" w:hAnsi="Courier New" w:cs="Courier New"/>
+        </w:rPr>
+        <w:t xml:space="preserve">xc + x, </w:t>
+      </w:r>
+      <w:proofErr w:type="spellStart"/>
+      <w:r>
+        <w:rPr>
+          <w:rFonts w:ascii="Courier New" w:hAnsi="Courier New" w:cs="Courier New"/>
+        </w:rPr>
+        <w:t>yc</w:t>
+      </w:r>
+      <w:proofErr w:type="spellEnd"/>
+      <w:r>
+        <w:rPr>
+          <w:rFonts w:ascii="Courier New" w:hAnsi="Courier New" w:cs="Courier New"/>
+        </w:rPr>
+        <w:t xml:space="preserve"> + y)</w:t>
       </w:r>
     </w:p>
     <w:p>
@@ -1348,7 +1496,21 @@
         <w:rPr>
           <w:rFonts w:ascii="Courier New" w:hAnsi="Courier New" w:cs="Courier New"/>
         </w:rPr>
-        <w:t xml:space="preserve"> d + 2 * x + 3</w:t>
+        <w:t xml:space="preserve"> </w:t>
+      </w:r>
+      <w:proofErr w:type="spellStart"/>
+      <w:r>
+        <w:rPr>
+          <w:rFonts w:ascii="Courier New" w:hAnsi="Courier New" w:cs="Courier New"/>
+        </w:rPr>
+        <w:t>d</w:t>
+      </w:r>
+      <w:proofErr w:type="spellEnd"/>
+      <w:r>
+        <w:rPr>
+          <w:rFonts w:ascii="Courier New" w:hAnsi="Courier New" w:cs="Courier New"/>
+        </w:rPr>
+        <w:t xml:space="preserve"> + 2 * x + 3</w:t>
       </w:r>
     </w:p>
     <w:p>
@@ -1403,7 +1565,21 @@
         <w:rPr>
           <w:rFonts w:ascii="Courier New" w:hAnsi="Courier New" w:cs="Courier New"/>
         </w:rPr>
-        <w:t xml:space="preserve"> d + 2 * (x – y) + 5</w:t>
+        <w:t xml:space="preserve"> </w:t>
+      </w:r>
+      <w:proofErr w:type="spellStart"/>
+      <w:r>
+        <w:rPr>
+          <w:rFonts w:ascii="Courier New" w:hAnsi="Courier New" w:cs="Courier New"/>
+        </w:rPr>
+        <w:t>d</w:t>
+      </w:r>
+      <w:proofErr w:type="spellEnd"/>
+      <w:r>
+        <w:rPr>
+          <w:rFonts w:ascii="Courier New" w:hAnsi="Courier New" w:cs="Courier New"/>
+        </w:rPr>
+        <w:t xml:space="preserve"> + 2 * (x – y) + 5</w:t>
       </w:r>
     </w:p>
     <w:p>
@@ -1430,7 +1606,21 @@
         <w:rPr>
           <w:rFonts w:ascii="Courier New" w:hAnsi="Courier New" w:cs="Courier New"/>
         </w:rPr>
-        <w:t xml:space="preserve"> y – 1</w:t>
+        <w:t xml:space="preserve"> </w:t>
+      </w:r>
+      <w:proofErr w:type="spellStart"/>
+      <w:r>
+        <w:rPr>
+          <w:rFonts w:ascii="Courier New" w:hAnsi="Courier New" w:cs="Courier New"/>
+        </w:rPr>
+        <w:t>y</w:t>
+      </w:r>
+      <w:proofErr w:type="spellEnd"/>
+      <w:r>
+        <w:rPr>
+          <w:rFonts w:ascii="Courier New" w:hAnsi="Courier New" w:cs="Courier New"/>
+        </w:rPr>
+        <w:t xml:space="preserve"> – 1</w:t>
       </w:r>
     </w:p>
     <w:p>
@@ -1457,7 +1647,21 @@
         <w:rPr>
           <w:rFonts w:ascii="Courier New" w:hAnsi="Courier New" w:cs="Courier New"/>
         </w:rPr>
-        <w:t xml:space="preserve"> x + 1</w:t>
+        <w:t xml:space="preserve"> </w:t>
+      </w:r>
+      <w:proofErr w:type="spellStart"/>
+      <w:r>
+        <w:rPr>
+          <w:rFonts w:ascii="Courier New" w:hAnsi="Courier New" w:cs="Courier New"/>
+        </w:rPr>
+        <w:t>x</w:t>
+      </w:r>
+      <w:proofErr w:type="spellEnd"/>
+      <w:r>
+        <w:rPr>
+          <w:rFonts w:ascii="Courier New" w:hAnsi="Courier New" w:cs="Courier New"/>
+        </w:rPr>
+        <w:t xml:space="preserve"> + 1</w:t>
       </w:r>
     </w:p>
     <w:p>
@@ -1472,11 +1676,33 @@
       <w:r>
         <w:t xml:space="preserve">The algorithm starts by setting the pixel as shown by </w:t>
       </w:r>
-      <w:r>
-        <w:rPr>
-          <w:rFonts w:ascii="Courier New" w:hAnsi="Courier New" w:cs="Courier New"/>
-        </w:rPr>
-        <w:t xml:space="preserve">Set(xc + x, yc + y). </w:t>
+      <w:proofErr w:type="gramStart"/>
+      <w:r>
+        <w:rPr>
+          <w:rFonts w:ascii="Courier New" w:hAnsi="Courier New" w:cs="Courier New"/>
+        </w:rPr>
+        <w:t>Set(</w:t>
+      </w:r>
+      <w:proofErr w:type="gramEnd"/>
+      <w:r>
+        <w:rPr>
+          <w:rFonts w:ascii="Courier New" w:hAnsi="Courier New" w:cs="Courier New"/>
+        </w:rPr>
+        <w:t xml:space="preserve">xc + x, </w:t>
+      </w:r>
+      <w:proofErr w:type="spellStart"/>
+      <w:r>
+        <w:rPr>
+          <w:rFonts w:ascii="Courier New" w:hAnsi="Courier New" w:cs="Courier New"/>
+        </w:rPr>
+        <w:t>yc</w:t>
+      </w:r>
+      <w:proofErr w:type="spellEnd"/>
+      <w:r>
+        <w:rPr>
+          <w:rFonts w:ascii="Courier New" w:hAnsi="Courier New" w:cs="Courier New"/>
+        </w:rPr>
+        <w:t xml:space="preserve"> + y). </w:t>
       </w:r>
       <w:r>
         <w:t xml:space="preserve">It begins with positioning the set pixel at the start position. Then, it continues </w:t>
@@ -1511,6 +1737,7 @@
         </w:rPr>
         <w:t xml:space="preserve">or </w:t>
       </w:r>
+      <w:proofErr w:type="gramStart"/>
       <w:r>
         <w:rPr>
           <w:rFonts w:cstheme="minorHAnsi"/>
@@ -1521,7 +1748,14 @@
         <w:rPr>
           <w:rFonts w:ascii="Courier New" w:hAnsi="Courier New" w:cs="Courier New"/>
         </w:rPr>
-        <w:t>R(Down Right)</w:t>
+        <w:t>R(</w:t>
+      </w:r>
+      <w:proofErr w:type="gramEnd"/>
+      <w:r>
+        <w:rPr>
+          <w:rFonts w:ascii="Courier New" w:hAnsi="Courier New" w:cs="Courier New"/>
+        </w:rPr>
+        <w:t>Down Right)</w:t>
       </w:r>
       <w:r>
         <w:rPr>
@@ -1611,13 +1845,27 @@
         <w:rPr>
           <w:rFonts w:cstheme="minorHAnsi"/>
         </w:rPr>
-        <w:t xml:space="preserve">It then checks whether  </w:t>
-      </w:r>
-      <w:r>
-        <w:rPr>
-          <w:rFonts w:ascii="Courier New" w:hAnsi="Courier New" w:cs="Courier New"/>
-        </w:rPr>
-        <w:t xml:space="preserve">d &lt; 0 or d ≥ 0. </w:t>
+        <w:t xml:space="preserve">It then checks </w:t>
+      </w:r>
+      <w:proofErr w:type="gramStart"/>
+      <w:r>
+        <w:rPr>
+          <w:rFonts w:cstheme="minorHAnsi"/>
+        </w:rPr>
+        <w:t xml:space="preserve">whether  </w:t>
+      </w:r>
+      <w:r>
+        <w:rPr>
+          <w:rFonts w:ascii="Courier New" w:hAnsi="Courier New" w:cs="Courier New"/>
+        </w:rPr>
+        <w:t>d</w:t>
+      </w:r>
+      <w:proofErr w:type="gramEnd"/>
+      <w:r>
+        <w:rPr>
+          <w:rFonts w:ascii="Courier New" w:hAnsi="Courier New" w:cs="Courier New"/>
+        </w:rPr>
+        <w:t xml:space="preserve"> &lt; 0 or d ≥ 0. </w:t>
       </w:r>
       <w:r>
         <w:rPr>
@@ -3817,7 +4065,17 @@
         <w:t xml:space="preserve">If we put </w:t>
       </w:r>
       <w:r>
-        <w:t>some number inside x,y and the R</w:t>
+        <w:t xml:space="preserve">some number inside </w:t>
+      </w:r>
+      <w:proofErr w:type="spellStart"/>
+      <w:proofErr w:type="gramStart"/>
+      <w:r>
+        <w:t>x,y</w:t>
+      </w:r>
+      <w:proofErr w:type="spellEnd"/>
+      <w:proofErr w:type="gramEnd"/>
+      <w:r>
+        <w:t xml:space="preserve"> and the R</w:t>
       </w:r>
       <w:r>
         <w:t>adius and we click circle. The Output is:</w:t>
@@ -3873,10 +4131,25 @@
     </w:p>
     <w:p>
       <w:r>
-        <w:t>If we put some number inside x,y</w:t>
-      </w:r>
-      <w:r>
-        <w:t xml:space="preserve"> and a,b after that </w:t>
+        <w:t xml:space="preserve">If we put some number inside </w:t>
+      </w:r>
+      <w:proofErr w:type="spellStart"/>
+      <w:proofErr w:type="gramStart"/>
+      <w:r>
+        <w:t>x,y</w:t>
+      </w:r>
+      <w:proofErr w:type="spellEnd"/>
+      <w:proofErr w:type="gramEnd"/>
+      <w:r>
+        <w:t xml:space="preserve"> and </w:t>
+      </w:r>
+      <w:proofErr w:type="spellStart"/>
+      <w:r>
+        <w:t>a,b</w:t>
+      </w:r>
+      <w:proofErr w:type="spellEnd"/>
+      <w:r>
+        <w:t xml:space="preserve"> after that </w:t>
       </w:r>
       <w:r>
         <w:t>we click ellipse. The output is:</w:t>
@@ -4261,7 +4534,15 @@
     <w:p>
       <w:r>
         <w:lastRenderedPageBreak/>
-        <w:t>This is if we want to delete an ellipse like the same what circle did. First we have to draw an ellipse(s). This is the output:</w:t>
+        <w:t xml:space="preserve">This is if we want to delete an ellipse like the same what circle did. </w:t>
+      </w:r>
+      <w:proofErr w:type="gramStart"/>
+      <w:r>
+        <w:t>First</w:t>
+      </w:r>
+      <w:proofErr w:type="gramEnd"/>
+      <w:r>
+        <w:t xml:space="preserve"> we have to draw an ellipse(s). This is the output:</w:t>
       </w:r>
     </w:p>
     <w:p>
@@ -4424,7 +4705,15 @@
     </w:p>
     <w:p>
       <w:r>
-        <w:t>This program also has a refresh canvas. Before we use the refresh canvas we have to draw something on Picture Box. For example we draw a circle(s). This the output:</w:t>
+        <w:t xml:space="preserve">This program also has a refresh canvas. Before we use the refresh canvas we have to draw something on Picture Box. For </w:t>
+      </w:r>
+      <w:proofErr w:type="gramStart"/>
+      <w:r>
+        <w:t>example</w:t>
+      </w:r>
+      <w:proofErr w:type="gramEnd"/>
+      <w:r>
+        <w:t xml:space="preserve"> we draw a circle(s). This the output:</w:t>
       </w:r>
     </w:p>
     <w:p>
@@ -4585,15 +4874,28 @@
     <w:p>
       <w:r>
         <w:lastRenderedPageBreak/>
-        <w:t xml:space="preserve">This program also can make a dotted. For example if we want to </w:t>
+        <w:t xml:space="preserve">This program also can make a dotted. For </w:t>
+      </w:r>
+      <w:proofErr w:type="gramStart"/>
+      <w:r>
+        <w:t>example</w:t>
+      </w:r>
+      <w:proofErr w:type="gramEnd"/>
+      <w:r>
+        <w:t xml:space="preserve"> if we want to </w:t>
       </w:r>
       <w:r>
         <w:t>make a dotted circle.</w:t>
       </w:r>
     </w:p>
     <w:p>
-      <w:r>
-        <w:t>First we have to check the check box on dotted. This is for an example:</w:t>
+      <w:proofErr w:type="gramStart"/>
+      <w:r>
+        <w:t>First</w:t>
+      </w:r>
+      <w:proofErr w:type="gramEnd"/>
+      <w:r>
+        <w:t xml:space="preserve"> we have to check the check box on dotted. This is for an example:</w:t>
       </w:r>
     </w:p>
     <w:p>
@@ -4700,7 +5002,33 @@
     <w:p>
       <w:r>
         <w:lastRenderedPageBreak/>
-        <w:t>We also can make the line becom thick. We choose making a circle for example, firs we set x,y and also the radius, after that we set the line thinkness. Like this:</w:t>
+        <w:t xml:space="preserve">We also can make the line </w:t>
+      </w:r>
+      <w:proofErr w:type="spellStart"/>
+      <w:r>
+        <w:t>becom</w:t>
+      </w:r>
+      <w:proofErr w:type="spellEnd"/>
+      <w:r>
+        <w:t xml:space="preserve"> thick. We choose making a circle for example, firs we set </w:t>
+      </w:r>
+      <w:proofErr w:type="spellStart"/>
+      <w:proofErr w:type="gramStart"/>
+      <w:r>
+        <w:t>x,y</w:t>
+      </w:r>
+      <w:proofErr w:type="spellEnd"/>
+      <w:proofErr w:type="gramEnd"/>
+      <w:r>
+        <w:t xml:space="preserve"> and also the radius, after that we set the line </w:t>
+      </w:r>
+      <w:proofErr w:type="spellStart"/>
+      <w:r>
+        <w:t>thinkness</w:t>
+      </w:r>
+      <w:proofErr w:type="spellEnd"/>
+      <w:r>
+        <w:t>. Like this:</w:t>
       </w:r>
     </w:p>
     <w:p>
@@ -4753,7 +5081,15 @@
     </w:p>
     <w:p>
       <w:r>
-        <w:t>After we set it all. The output gonna be:</w:t>
+        <w:t xml:space="preserve">After we set it all. The output </w:t>
+      </w:r>
+      <w:proofErr w:type="spellStart"/>
+      <w:r>
+        <w:t>gonna</w:t>
+      </w:r>
+      <w:proofErr w:type="spellEnd"/>
+      <w:r>
+        <w:t xml:space="preserve"> be:</w:t>
       </w:r>
     </w:p>
     <w:p>
@@ -4807,7 +5143,15 @@
     </w:p>
     <w:p>
       <w:r>
-        <w:t>We also can save the picture, what we have been make on the Picture Box. Like this:</w:t>
+        <w:t xml:space="preserve">We also can save the picture, what we have been </w:t>
+      </w:r>
+      <w:proofErr w:type="spellStart"/>
+      <w:r>
+        <w:t>make</w:t>
+      </w:r>
+      <w:proofErr w:type="spellEnd"/>
+      <w:r>
+        <w:t xml:space="preserve"> on the Picture Box. Like this:</w:t>
       </w:r>
     </w:p>
     <w:p>
@@ -4865,7 +5209,15 @@
         <w:t>After we click Save As Pic</w:t>
       </w:r>
       <w:r>
-        <w:t>ture, it’s will shows where do we want to put the picture. Like this:</w:t>
+        <w:t xml:space="preserve">ture, it’s will </w:t>
+      </w:r>
+      <w:proofErr w:type="gramStart"/>
+      <w:r>
+        <w:t>shows</w:t>
+      </w:r>
+      <w:proofErr w:type="gramEnd"/>
+      <w:r>
+        <w:t xml:space="preserve"> where do we want to put the picture. Like this:</w:t>
       </w:r>
     </w:p>
     <w:p>
@@ -4918,7 +5270,15 @@
     </w:p>
     <w:p>
       <w:r>
-        <w:t>We put it on the desktop, and it will shows like this:</w:t>
+        <w:t xml:space="preserve">We put it on the desktop, and it will </w:t>
+      </w:r>
+      <w:proofErr w:type="gramStart"/>
+      <w:r>
+        <w:t>shows</w:t>
+      </w:r>
+      <w:proofErr w:type="gramEnd"/>
+      <w:r>
+        <w:t xml:space="preserve"> like this:</w:t>
       </w:r>
     </w:p>
     <w:p>
@@ -4969,19 +5329,6 @@
         </w:drawing>
       </w:r>
     </w:p>
-    <w:p>
-      <w:bookmarkStart w:id="3" w:name="_GoBack"/>
-      <w:bookmarkEnd w:id="3"/>
-    </w:p>
-    <w:p/>
-    <w:p/>
-    <w:p/>
-    <w:p/>
-    <w:p/>
-    <w:p/>
-    <w:p/>
-    <w:p/>
-    <w:p/>
     <w:p/>
     <w:p>
       <w:pPr>
@@ -4996,7 +5343,7 @@
           <w:color w:val="auto"/>
         </w:rPr>
       </w:pPr>
-      <w:bookmarkStart w:id="4" w:name="_Toc495226774"/>
+      <w:bookmarkStart w:id="3" w:name="_Toc495226774"/>
       <w:r>
         <w:rPr>
           <w:b/>
@@ -5004,7 +5351,7 @@
         </w:rPr>
         <w:t>Design</w:t>
       </w:r>
-      <w:bookmarkEnd w:id="4"/>
+      <w:bookmarkEnd w:id="3"/>
     </w:p>
     <w:p>
       <w:pPr>
@@ -5019,7 +5366,7 @@
           <w:color w:val="auto"/>
         </w:rPr>
       </w:pPr>
-      <w:bookmarkStart w:id="5" w:name="_Toc495226775"/>
+      <w:bookmarkStart w:id="4" w:name="_Toc495226775"/>
       <w:r>
         <w:rPr>
           <w:b/>
@@ -5027,7 +5374,1367 @@
         </w:rPr>
         <w:t>Evaluation</w:t>
       </w:r>
+      <w:bookmarkEnd w:id="4"/>
+    </w:p>
+    <w:p>
+      <w:pPr>
+        <w:pStyle w:val="ListParagraph"/>
+        <w:numPr>
+          <w:ilvl w:val="1"/>
+          <w:numId w:val="1"/>
+        </w:numPr>
+        <w:spacing w:after="0" w:line="240" w:lineRule="auto"/>
+        <w:jc w:val="both"/>
+        <w:rPr>
+          <w:lang w:val="id-ID"/>
+        </w:rPr>
+      </w:pPr>
+      <w:r>
+        <w:rPr>
+          <w:lang w:val="id-ID"/>
+        </w:rPr>
+        <w:t>Circle(100, 100, 50)</w:t>
+      </w:r>
+    </w:p>
+    <w:p>
+      <w:pPr>
+        <w:pStyle w:val="ListParagraph"/>
+        <w:spacing w:after="0" w:line="240" w:lineRule="auto"/>
+        <w:ind w:left="1440"/>
+        <w:jc w:val="both"/>
+        <w:rPr>
+          <w:lang w:val="id-ID"/>
+        </w:rPr>
+      </w:pPr>
+      <w:r>
+        <w:rPr>
+          <w:noProof/>
+          <w:lang w:val="id-ID"/>
+        </w:rPr>
+        <w:drawing>
+          <wp:inline distT="0" distB="0" distL="0" distR="0" wp14:anchorId="7A6F98BF" wp14:editId="17B1034F">
+            <wp:extent cx="4269087" cy="3093720"/>
+            <wp:effectExtent l="0" t="0" r="0" b="0"/>
+            <wp:docPr id="28" name="Picture 28"/>
+            <wp:cNvGraphicFramePr>
+              <a:graphicFrameLocks xmlns:a="http://schemas.openxmlformats.org/drawingml/2006/main" noChangeAspect="1"/>
+            </wp:cNvGraphicFramePr>
+            <a:graphic xmlns:a="http://schemas.openxmlformats.org/drawingml/2006/main">
+              <a:graphicData uri="http://schemas.openxmlformats.org/drawingml/2006/picture">
+                <pic:pic xmlns:pic="http://schemas.openxmlformats.org/drawingml/2006/picture">
+                  <pic:nvPicPr>
+                    <pic:cNvPr id="28" name="15.png"/>
+                    <pic:cNvPicPr/>
+                  </pic:nvPicPr>
+                  <pic:blipFill>
+                    <a:blip r:embed="rId29">
+                      <a:extLst>
+                        <a:ext uri="{28A0092B-C50C-407E-A947-70E740481C1C}">
+                          <a14:useLocalDpi xmlns:a14="http://schemas.microsoft.com/office/drawing/2010/main" val="0"/>
+                        </a:ext>
+                      </a:extLst>
+                    </a:blip>
+                    <a:stretch>
+                      <a:fillRect/>
+                    </a:stretch>
+                  </pic:blipFill>
+                  <pic:spPr>
+                    <a:xfrm>
+                      <a:off x="0" y="0"/>
+                      <a:ext cx="4283879" cy="3104440"/>
+                    </a:xfrm>
+                    <a:prstGeom prst="rect">
+                      <a:avLst/>
+                    </a:prstGeom>
+                  </pic:spPr>
+                </pic:pic>
+              </a:graphicData>
+            </a:graphic>
+          </wp:inline>
+        </w:drawing>
+      </w:r>
+    </w:p>
+    <w:p>
+      <w:pPr>
+        <w:pStyle w:val="ListParagraph"/>
+        <w:numPr>
+          <w:ilvl w:val="1"/>
+          <w:numId w:val="1"/>
+        </w:numPr>
+        <w:spacing w:after="0" w:line="240" w:lineRule="auto"/>
+        <w:jc w:val="both"/>
+        <w:rPr>
+          <w:lang w:val="id-ID"/>
+        </w:rPr>
+      </w:pPr>
+      <w:r>
+        <w:rPr>
+          <w:lang w:val="id-ID"/>
+        </w:rPr>
+        <w:t>Ellipse(100, 100, 75, 25)</w:t>
+      </w:r>
+    </w:p>
+    <w:p>
+      <w:pPr>
+        <w:pStyle w:val="ListParagraph"/>
+        <w:spacing w:after="0" w:line="240" w:lineRule="auto"/>
+        <w:ind w:left="1440"/>
+        <w:jc w:val="both"/>
+        <w:rPr>
+          <w:lang w:val="id-ID"/>
+        </w:rPr>
+      </w:pPr>
+      <w:r>
+        <w:rPr>
+          <w:noProof/>
+          <w:lang w:val="id-ID"/>
+        </w:rPr>
+        <w:drawing>
+          <wp:inline distT="0" distB="0" distL="0" distR="0" wp14:anchorId="0C3A781D" wp14:editId="64F88A7F">
+            <wp:extent cx="4333747" cy="3147060"/>
+            <wp:effectExtent l="0" t="0" r="0" b="0"/>
+            <wp:docPr id="29" name="Picture 29"/>
+            <wp:cNvGraphicFramePr>
+              <a:graphicFrameLocks xmlns:a="http://schemas.openxmlformats.org/drawingml/2006/main" noChangeAspect="1"/>
+            </wp:cNvGraphicFramePr>
+            <a:graphic xmlns:a="http://schemas.openxmlformats.org/drawingml/2006/main">
+              <a:graphicData uri="http://schemas.openxmlformats.org/drawingml/2006/picture">
+                <pic:pic xmlns:pic="http://schemas.openxmlformats.org/drawingml/2006/picture">
+                  <pic:nvPicPr>
+                    <pic:cNvPr id="29" name="16.png"/>
+                    <pic:cNvPicPr/>
+                  </pic:nvPicPr>
+                  <pic:blipFill>
+                    <a:blip r:embed="rId30">
+                      <a:extLst>
+                        <a:ext uri="{28A0092B-C50C-407E-A947-70E740481C1C}">
+                          <a14:useLocalDpi xmlns:a14="http://schemas.microsoft.com/office/drawing/2010/main" val="0"/>
+                        </a:ext>
+                      </a:extLst>
+                    </a:blip>
+                    <a:stretch>
+                      <a:fillRect/>
+                    </a:stretch>
+                  </pic:blipFill>
+                  <pic:spPr>
+                    <a:xfrm>
+                      <a:off x="0" y="0"/>
+                      <a:ext cx="4338206" cy="3150298"/>
+                    </a:xfrm>
+                    <a:prstGeom prst="rect">
+                      <a:avLst/>
+                    </a:prstGeom>
+                  </pic:spPr>
+                </pic:pic>
+              </a:graphicData>
+            </a:graphic>
+          </wp:inline>
+        </w:drawing>
+      </w:r>
+    </w:p>
+    <w:p>
+      <w:pPr>
+        <w:pStyle w:val="ListParagraph"/>
+        <w:spacing w:after="0" w:line="240" w:lineRule="auto"/>
+        <w:ind w:left="1440"/>
+        <w:jc w:val="both"/>
+        <w:rPr>
+          <w:lang w:val="id-ID"/>
+        </w:rPr>
+      </w:pPr>
+    </w:p>
+    <w:p>
+      <w:pPr>
+        <w:pStyle w:val="ListParagraph"/>
+        <w:spacing w:after="0" w:line="240" w:lineRule="auto"/>
+        <w:ind w:left="1440"/>
+        <w:jc w:val="both"/>
+        <w:rPr>
+          <w:lang w:val="id-ID"/>
+        </w:rPr>
+      </w:pPr>
+    </w:p>
+    <w:p>
+      <w:pPr>
+        <w:pStyle w:val="ListParagraph"/>
+        <w:spacing w:after="0" w:line="240" w:lineRule="auto"/>
+        <w:ind w:left="1440"/>
+        <w:jc w:val="both"/>
+        <w:rPr>
+          <w:lang w:val="id-ID"/>
+        </w:rPr>
+      </w:pPr>
+    </w:p>
+    <w:p>
+      <w:pPr>
+        <w:pStyle w:val="ListParagraph"/>
+        <w:numPr>
+          <w:ilvl w:val="1"/>
+          <w:numId w:val="1"/>
+        </w:numPr>
+        <w:spacing w:after="0" w:line="240" w:lineRule="auto"/>
+        <w:jc w:val="both"/>
+        <w:rPr>
+          <w:lang w:val="id-ID"/>
+        </w:rPr>
+      </w:pPr>
+      <w:r>
+        <w:rPr>
+          <w:lang w:val="id-ID"/>
+        </w:rPr>
+        <w:lastRenderedPageBreak/>
+        <w:t>Circle(50, 50, 100)</w:t>
+      </w:r>
+    </w:p>
+    <w:p>
+      <w:pPr>
+        <w:spacing w:after="0" w:line="240" w:lineRule="auto"/>
+        <w:ind w:left="1080"/>
+        <w:jc w:val="both"/>
+        <w:rPr>
+          <w:lang w:val="id-ID"/>
+        </w:rPr>
+      </w:pPr>
+      <w:r>
+        <w:rPr>
+          <w:noProof/>
+          <w:lang w:val="id-ID"/>
+        </w:rPr>
+        <w:drawing>
+          <wp:inline distT="0" distB="0" distL="0" distR="0" wp14:anchorId="7372AED4" wp14:editId="0864A9B8">
+            <wp:extent cx="4514441" cy="2766060"/>
+            <wp:effectExtent l="0" t="0" r="635" b="0"/>
+            <wp:docPr id="31" name="Picture 31"/>
+            <wp:cNvGraphicFramePr>
+              <a:graphicFrameLocks xmlns:a="http://schemas.openxmlformats.org/drawingml/2006/main" noChangeAspect="1"/>
+            </wp:cNvGraphicFramePr>
+            <a:graphic xmlns:a="http://schemas.openxmlformats.org/drawingml/2006/main">
+              <a:graphicData uri="http://schemas.openxmlformats.org/drawingml/2006/picture">
+                <pic:pic xmlns:pic="http://schemas.openxmlformats.org/drawingml/2006/picture">
+                  <pic:nvPicPr>
+                    <pic:cNvPr id="31" name="18.png"/>
+                    <pic:cNvPicPr/>
+                  </pic:nvPicPr>
+                  <pic:blipFill>
+                    <a:blip r:embed="rId31" cstate="print">
+                      <a:extLst>
+                        <a:ext uri="{28A0092B-C50C-407E-A947-70E740481C1C}">
+                          <a14:useLocalDpi xmlns:a14="http://schemas.microsoft.com/office/drawing/2010/main" val="0"/>
+                        </a:ext>
+                      </a:extLst>
+                    </a:blip>
+                    <a:stretch>
+                      <a:fillRect/>
+                    </a:stretch>
+                  </pic:blipFill>
+                  <pic:spPr>
+                    <a:xfrm>
+                      <a:off x="0" y="0"/>
+                      <a:ext cx="4530560" cy="2775936"/>
+                    </a:xfrm>
+                    <a:prstGeom prst="rect">
+                      <a:avLst/>
+                    </a:prstGeom>
+                  </pic:spPr>
+                </pic:pic>
+              </a:graphicData>
+            </a:graphic>
+          </wp:inline>
+        </w:drawing>
+      </w:r>
+    </w:p>
+    <w:p>
+      <w:pPr>
+        <w:spacing w:after="0" w:line="240" w:lineRule="auto"/>
+        <w:ind w:left="1080"/>
+        <w:jc w:val="both"/>
+        <w:rPr>
+          <w:lang w:val="id-ID"/>
+        </w:rPr>
+      </w:pPr>
+    </w:p>
+    <w:p>
+      <w:pPr>
+        <w:numPr>
+          <w:ilvl w:val="1"/>
+          <w:numId w:val="1"/>
+        </w:numPr>
+        <w:spacing w:after="0" w:line="240" w:lineRule="auto"/>
+        <w:jc w:val="both"/>
+        <w:rPr>
+          <w:lang w:val="id-ID"/>
+        </w:rPr>
+      </w:pPr>
+      <w:r>
+        <w:rPr>
+          <w:lang w:val="id-ID"/>
+        </w:rPr>
+        <w:t>Ellipse(50, 50, 75, 25)</w:t>
+      </w:r>
+    </w:p>
+    <w:p>
+      <w:pPr>
+        <w:spacing w:after="0" w:line="240" w:lineRule="auto"/>
+        <w:ind w:left="1440"/>
+        <w:jc w:val="both"/>
+        <w:rPr>
+          <w:lang w:val="id-ID"/>
+        </w:rPr>
+      </w:pPr>
+      <w:r>
+        <w:rPr>
+          <w:noProof/>
+          <w:lang w:val="id-ID"/>
+        </w:rPr>
+        <w:drawing>
+          <wp:inline distT="0" distB="0" distL="0" distR="0" wp14:anchorId="1DAF5D5C" wp14:editId="37D92339">
+            <wp:extent cx="4250330" cy="2674620"/>
+            <wp:effectExtent l="0" t="0" r="0" b="0"/>
+            <wp:docPr id="32" name="Picture 32"/>
+            <wp:cNvGraphicFramePr>
+              <a:graphicFrameLocks xmlns:a="http://schemas.openxmlformats.org/drawingml/2006/main" noChangeAspect="1"/>
+            </wp:cNvGraphicFramePr>
+            <a:graphic xmlns:a="http://schemas.openxmlformats.org/drawingml/2006/main">
+              <a:graphicData uri="http://schemas.openxmlformats.org/drawingml/2006/picture">
+                <pic:pic xmlns:pic="http://schemas.openxmlformats.org/drawingml/2006/picture">
+                  <pic:nvPicPr>
+                    <pic:cNvPr id="32" name="19.png"/>
+                    <pic:cNvPicPr/>
+                  </pic:nvPicPr>
+                  <pic:blipFill>
+                    <a:blip r:embed="rId32" cstate="print">
+                      <a:extLst>
+                        <a:ext uri="{28A0092B-C50C-407E-A947-70E740481C1C}">
+                          <a14:useLocalDpi xmlns:a14="http://schemas.microsoft.com/office/drawing/2010/main" val="0"/>
+                        </a:ext>
+                      </a:extLst>
+                    </a:blip>
+                    <a:stretch>
+                      <a:fillRect/>
+                    </a:stretch>
+                  </pic:blipFill>
+                  <pic:spPr>
+                    <a:xfrm>
+                      <a:off x="0" y="0"/>
+                      <a:ext cx="4265435" cy="2684125"/>
+                    </a:xfrm>
+                    <a:prstGeom prst="rect">
+                      <a:avLst/>
+                    </a:prstGeom>
+                  </pic:spPr>
+                </pic:pic>
+              </a:graphicData>
+            </a:graphic>
+          </wp:inline>
+        </w:drawing>
+      </w:r>
+    </w:p>
+    <w:p>
+      <w:pPr>
+        <w:spacing w:after="0" w:line="240" w:lineRule="auto"/>
+        <w:ind w:left="1440"/>
+        <w:jc w:val="both"/>
+        <w:rPr>
+          <w:lang w:val="id-ID"/>
+        </w:rPr>
+      </w:pPr>
+    </w:p>
+    <w:p>
+      <w:pPr>
+        <w:spacing w:after="0" w:line="240" w:lineRule="auto"/>
+        <w:ind w:left="1440"/>
+        <w:jc w:val="both"/>
+        <w:rPr>
+          <w:lang w:val="id-ID"/>
+        </w:rPr>
+      </w:pPr>
+    </w:p>
+    <w:p>
+      <w:pPr>
+        <w:spacing w:after="0" w:line="240" w:lineRule="auto"/>
+        <w:ind w:left="1440"/>
+        <w:jc w:val="both"/>
+        <w:rPr>
+          <w:lang w:val="id-ID"/>
+        </w:rPr>
+      </w:pPr>
+    </w:p>
+    <w:p>
+      <w:pPr>
+        <w:spacing w:after="0" w:line="240" w:lineRule="auto"/>
+        <w:ind w:left="1440"/>
+        <w:jc w:val="both"/>
+        <w:rPr>
+          <w:lang w:val="id-ID"/>
+        </w:rPr>
+      </w:pPr>
+    </w:p>
+    <w:p>
+      <w:pPr>
+        <w:spacing w:after="0" w:line="240" w:lineRule="auto"/>
+        <w:ind w:left="1440"/>
+        <w:jc w:val="both"/>
+        <w:rPr>
+          <w:lang w:val="id-ID"/>
+        </w:rPr>
+      </w:pPr>
+    </w:p>
+    <w:p>
+      <w:pPr>
+        <w:spacing w:after="0" w:line="240" w:lineRule="auto"/>
+        <w:ind w:left="1440"/>
+        <w:jc w:val="both"/>
+        <w:rPr>
+          <w:lang w:val="id-ID"/>
+        </w:rPr>
+      </w:pPr>
+    </w:p>
+    <w:p>
+      <w:pPr>
+        <w:spacing w:after="0" w:line="240" w:lineRule="auto"/>
+        <w:ind w:left="1440"/>
+        <w:jc w:val="both"/>
+        <w:rPr>
+          <w:lang w:val="id-ID"/>
+        </w:rPr>
+      </w:pPr>
+    </w:p>
+    <w:p>
+      <w:pPr>
+        <w:spacing w:after="0" w:line="240" w:lineRule="auto"/>
+        <w:ind w:left="1440"/>
+        <w:jc w:val="both"/>
+        <w:rPr>
+          <w:lang w:val="id-ID"/>
+        </w:rPr>
+      </w:pPr>
+    </w:p>
+    <w:p>
+      <w:pPr>
+        <w:spacing w:after="0" w:line="240" w:lineRule="auto"/>
+        <w:ind w:left="1440"/>
+        <w:jc w:val="both"/>
+        <w:rPr>
+          <w:lang w:val="id-ID"/>
+        </w:rPr>
+      </w:pPr>
+    </w:p>
+    <w:p>
+      <w:pPr>
+        <w:spacing w:after="0" w:line="240" w:lineRule="auto"/>
+        <w:ind w:left="1440"/>
+        <w:jc w:val="both"/>
+        <w:rPr>
+          <w:lang w:val="id-ID"/>
+        </w:rPr>
+      </w:pPr>
+    </w:p>
+    <w:p>
+      <w:pPr>
+        <w:spacing w:after="0" w:line="240" w:lineRule="auto"/>
+        <w:ind w:left="1440"/>
+        <w:jc w:val="both"/>
+        <w:rPr>
+          <w:lang w:val="id-ID"/>
+        </w:rPr>
+      </w:pPr>
+    </w:p>
+    <w:p>
+      <w:pPr>
+        <w:spacing w:after="0" w:line="240" w:lineRule="auto"/>
+        <w:ind w:left="1440"/>
+        <w:jc w:val="both"/>
+        <w:rPr>
+          <w:lang w:val="id-ID"/>
+        </w:rPr>
+      </w:pPr>
+    </w:p>
+    <w:p>
+      <w:pPr>
+        <w:spacing w:after="0" w:line="240" w:lineRule="auto"/>
+        <w:ind w:left="1080"/>
+        <w:jc w:val="both"/>
+      </w:pPr>
+    </w:p>
+    <w:p>
+      <w:pPr>
+        <w:numPr>
+          <w:ilvl w:val="1"/>
+          <w:numId w:val="1"/>
+        </w:numPr>
+        <w:spacing w:after="0" w:line="240" w:lineRule="auto"/>
+        <w:jc w:val="both"/>
+        <w:rPr>
+          <w:lang w:val="id-ID"/>
+        </w:rPr>
+      </w:pPr>
+      <w:r>
+        <w:rPr>
+          <w:lang w:val="id-ID"/>
+        </w:rPr>
+        <w:lastRenderedPageBreak/>
+        <w:t>Circle (</w:t>
+      </w:r>
+      <w:r>
+        <w:rPr>
+          <w:i/>
+          <w:lang w:val="id-ID"/>
+        </w:rPr>
+        <w:t>screen width</w:t>
+      </w:r>
+      <w:r>
+        <w:rPr>
+          <w:lang w:val="id-ID"/>
+        </w:rPr>
+        <w:t xml:space="preserve"> - 50, </w:t>
+      </w:r>
+      <w:r>
+        <w:rPr>
+          <w:i/>
+          <w:lang w:val="id-ID"/>
+        </w:rPr>
+        <w:t>screen height</w:t>
+      </w:r>
+      <w:r>
+        <w:rPr>
+          <w:lang w:val="id-ID"/>
+        </w:rPr>
+        <w:t xml:space="preserve"> - 50, 100)</w:t>
+      </w:r>
+    </w:p>
+    <w:p>
+      <w:pPr>
+        <w:spacing w:after="0" w:line="240" w:lineRule="auto"/>
+        <w:ind w:left="1440"/>
+        <w:jc w:val="both"/>
+        <w:rPr>
+          <w:lang w:val="id-ID"/>
+        </w:rPr>
+      </w:pPr>
+    </w:p>
+    <w:p>
+      <w:pPr>
+        <w:spacing w:after="0" w:line="240" w:lineRule="auto"/>
+        <w:ind w:left="1440"/>
+        <w:jc w:val="both"/>
+        <w:rPr>
+          <w:lang w:val="id-ID"/>
+        </w:rPr>
+      </w:pPr>
+      <w:r>
+        <w:rPr>
+          <w:noProof/>
+          <w:lang w:val="id-ID"/>
+        </w:rPr>
+        <w:drawing>
+          <wp:inline distT="0" distB="0" distL="0" distR="0" wp14:anchorId="5F801737" wp14:editId="527F8673">
+            <wp:extent cx="4231859" cy="2659380"/>
+            <wp:effectExtent l="0" t="0" r="0" b="7620"/>
+            <wp:docPr id="30" name="Picture 30"/>
+            <wp:cNvGraphicFramePr>
+              <a:graphicFrameLocks xmlns:a="http://schemas.openxmlformats.org/drawingml/2006/main" noChangeAspect="1"/>
+            </wp:cNvGraphicFramePr>
+            <a:graphic xmlns:a="http://schemas.openxmlformats.org/drawingml/2006/main">
+              <a:graphicData uri="http://schemas.openxmlformats.org/drawingml/2006/picture">
+                <pic:pic xmlns:pic="http://schemas.openxmlformats.org/drawingml/2006/picture">
+                  <pic:nvPicPr>
+                    <pic:cNvPr id="30" name="17.png"/>
+                    <pic:cNvPicPr/>
+                  </pic:nvPicPr>
+                  <pic:blipFill>
+                    <a:blip r:embed="rId33" cstate="print">
+                      <a:extLst>
+                        <a:ext uri="{28A0092B-C50C-407E-A947-70E740481C1C}">
+                          <a14:useLocalDpi xmlns:a14="http://schemas.microsoft.com/office/drawing/2010/main" val="0"/>
+                        </a:ext>
+                      </a:extLst>
+                    </a:blip>
+                    <a:stretch>
+                      <a:fillRect/>
+                    </a:stretch>
+                  </pic:blipFill>
+                  <pic:spPr>
+                    <a:xfrm>
+                      <a:off x="0" y="0"/>
+                      <a:ext cx="4244623" cy="2667401"/>
+                    </a:xfrm>
+                    <a:prstGeom prst="rect">
+                      <a:avLst/>
+                    </a:prstGeom>
+                  </pic:spPr>
+                </pic:pic>
+              </a:graphicData>
+            </a:graphic>
+          </wp:inline>
+        </w:drawing>
+      </w:r>
+    </w:p>
+    <w:p>
+      <w:pPr>
+        <w:spacing w:after="0" w:line="240" w:lineRule="auto"/>
+        <w:ind w:left="1440"/>
+        <w:jc w:val="both"/>
+        <w:rPr>
+          <w:lang w:val="id-ID"/>
+        </w:rPr>
+      </w:pPr>
+    </w:p>
+    <w:p>
+      <w:pPr>
+        <w:numPr>
+          <w:ilvl w:val="1"/>
+          <w:numId w:val="1"/>
+        </w:numPr>
+        <w:spacing w:after="0" w:line="240" w:lineRule="auto"/>
+        <w:jc w:val="both"/>
+        <w:rPr>
+          <w:lang w:val="id-ID"/>
+        </w:rPr>
+      </w:pPr>
+      <w:r>
+        <w:rPr>
+          <w:lang w:val="id-ID"/>
+        </w:rPr>
+        <w:t>Ellipse (</w:t>
+      </w:r>
+      <w:r>
+        <w:rPr>
+          <w:i/>
+          <w:lang w:val="id-ID"/>
+        </w:rPr>
+        <w:t>screen width</w:t>
+      </w:r>
+      <w:r>
+        <w:rPr>
+          <w:lang w:val="id-ID"/>
+        </w:rPr>
+        <w:t xml:space="preserve"> - 50, </w:t>
+      </w:r>
+      <w:r>
+        <w:rPr>
+          <w:i/>
+          <w:lang w:val="id-ID"/>
+        </w:rPr>
+        <w:t>screen height</w:t>
+      </w:r>
+      <w:r>
+        <w:rPr>
+          <w:lang w:val="id-ID"/>
+        </w:rPr>
+        <w:t xml:space="preserve"> - 50, 75, 25)</w:t>
+      </w:r>
+    </w:p>
+    <w:p>
+      <w:pPr>
+        <w:spacing w:after="0" w:line="240" w:lineRule="auto"/>
+        <w:ind w:left="1440"/>
+        <w:jc w:val="both"/>
+        <w:rPr>
+          <w:lang w:val="id-ID"/>
+        </w:rPr>
+      </w:pPr>
+      <w:r>
+        <w:rPr>
+          <w:noProof/>
+          <w:lang w:val="id-ID"/>
+        </w:rPr>
+        <w:drawing>
+          <wp:inline distT="0" distB="0" distL="0" distR="0" wp14:anchorId="3C646042" wp14:editId="7226B5C1">
+            <wp:extent cx="4266217" cy="3108960"/>
+            <wp:effectExtent l="0" t="0" r="1270" b="0"/>
+            <wp:docPr id="33" name="Picture 33"/>
+            <wp:cNvGraphicFramePr>
+              <a:graphicFrameLocks xmlns:a="http://schemas.openxmlformats.org/drawingml/2006/main" noChangeAspect="1"/>
+            </wp:cNvGraphicFramePr>
+            <a:graphic xmlns:a="http://schemas.openxmlformats.org/drawingml/2006/main">
+              <a:graphicData uri="http://schemas.openxmlformats.org/drawingml/2006/picture">
+                <pic:pic xmlns:pic="http://schemas.openxmlformats.org/drawingml/2006/picture">
+                  <pic:nvPicPr>
+                    <pic:cNvPr id="33" name="20.png"/>
+                    <pic:cNvPicPr/>
+                  </pic:nvPicPr>
+                  <pic:blipFill>
+                    <a:blip r:embed="rId34">
+                      <a:extLst>
+                        <a:ext uri="{28A0092B-C50C-407E-A947-70E740481C1C}">
+                          <a14:useLocalDpi xmlns:a14="http://schemas.microsoft.com/office/drawing/2010/main" val="0"/>
+                        </a:ext>
+                      </a:extLst>
+                    </a:blip>
+                    <a:stretch>
+                      <a:fillRect/>
+                    </a:stretch>
+                  </pic:blipFill>
+                  <pic:spPr>
+                    <a:xfrm>
+                      <a:off x="0" y="0"/>
+                      <a:ext cx="4273296" cy="3114119"/>
+                    </a:xfrm>
+                    <a:prstGeom prst="rect">
+                      <a:avLst/>
+                    </a:prstGeom>
+                  </pic:spPr>
+                </pic:pic>
+              </a:graphicData>
+            </a:graphic>
+          </wp:inline>
+        </w:drawing>
+      </w:r>
+    </w:p>
+    <w:p>
+      <w:pPr>
+        <w:spacing w:after="0" w:line="240" w:lineRule="auto"/>
+        <w:jc w:val="both"/>
+        <w:rPr>
+          <w:lang w:val="id-ID"/>
+        </w:rPr>
+      </w:pPr>
+    </w:p>
+    <w:p>
+      <w:pPr>
+        <w:numPr>
+          <w:ilvl w:val="1"/>
+          <w:numId w:val="1"/>
+        </w:numPr>
+        <w:spacing w:after="0" w:line="240" w:lineRule="auto"/>
+        <w:jc w:val="both"/>
+        <w:rPr>
+          <w:lang w:val="id-ID"/>
+        </w:rPr>
+      </w:pPr>
+      <w:r>
+        <w:rPr>
+          <w:lang w:val="id-ID"/>
+        </w:rPr>
+        <w:lastRenderedPageBreak/>
+        <w:t>Circle (100, 100, 1000) (set the radius to a high number)</w:t>
+      </w:r>
+      <w:r>
+        <w:rPr>
+          <w:noProof/>
+          <w:lang w:val="id-ID"/>
+        </w:rPr>
+        <w:drawing>
+          <wp:inline distT="0" distB="0" distL="0" distR="0" wp14:anchorId="36448242" wp14:editId="032A73D7">
+            <wp:extent cx="4389120" cy="2763364"/>
+            <wp:effectExtent l="0" t="0" r="0" b="0"/>
+            <wp:docPr id="34" name="Picture 34"/>
+            <wp:cNvGraphicFramePr>
+              <a:graphicFrameLocks xmlns:a="http://schemas.openxmlformats.org/drawingml/2006/main" noChangeAspect="1"/>
+            </wp:cNvGraphicFramePr>
+            <a:graphic xmlns:a="http://schemas.openxmlformats.org/drawingml/2006/main">
+              <a:graphicData uri="http://schemas.openxmlformats.org/drawingml/2006/picture">
+                <pic:pic xmlns:pic="http://schemas.openxmlformats.org/drawingml/2006/picture">
+                  <pic:nvPicPr>
+                    <pic:cNvPr id="34" name="21.png"/>
+                    <pic:cNvPicPr/>
+                  </pic:nvPicPr>
+                  <pic:blipFill>
+                    <a:blip r:embed="rId35" cstate="print">
+                      <a:extLst>
+                        <a:ext uri="{28A0092B-C50C-407E-A947-70E740481C1C}">
+                          <a14:useLocalDpi xmlns:a14="http://schemas.microsoft.com/office/drawing/2010/main" val="0"/>
+                        </a:ext>
+                      </a:extLst>
+                    </a:blip>
+                    <a:stretch>
+                      <a:fillRect/>
+                    </a:stretch>
+                  </pic:blipFill>
+                  <pic:spPr>
+                    <a:xfrm>
+                      <a:off x="0" y="0"/>
+                      <a:ext cx="4401066" cy="2770885"/>
+                    </a:xfrm>
+                    <a:prstGeom prst="rect">
+                      <a:avLst/>
+                    </a:prstGeom>
+                  </pic:spPr>
+                </pic:pic>
+              </a:graphicData>
+            </a:graphic>
+          </wp:inline>
+        </w:drawing>
+      </w:r>
+    </w:p>
+    <w:p>
+      <w:pPr>
+        <w:numPr>
+          <w:ilvl w:val="1"/>
+          <w:numId w:val="1"/>
+        </w:numPr>
+        <w:spacing w:after="0" w:line="240" w:lineRule="auto"/>
+        <w:jc w:val="both"/>
+        <w:rPr>
+          <w:lang w:val="id-ID"/>
+        </w:rPr>
+      </w:pPr>
+      <w:r>
+        <w:rPr>
+          <w:lang w:val="id-ID"/>
+        </w:rPr>
+        <w:t>Ellipse (100, 100, 750, 250)</w:t>
+      </w:r>
+    </w:p>
+    <w:p>
+      <w:pPr>
+        <w:spacing w:after="0" w:line="240" w:lineRule="auto"/>
+        <w:ind w:left="1440"/>
+        <w:jc w:val="both"/>
+        <w:rPr>
+          <w:lang w:val="id-ID"/>
+        </w:rPr>
+      </w:pPr>
+      <w:r>
+        <w:rPr>
+          <w:noProof/>
+          <w:lang w:val="id-ID"/>
+        </w:rPr>
+        <w:drawing>
+          <wp:inline distT="0" distB="0" distL="0" distR="0" wp14:anchorId="475ED408" wp14:editId="3A2A783A">
+            <wp:extent cx="4450450" cy="3215640"/>
+            <wp:effectExtent l="0" t="0" r="7620" b="3810"/>
+            <wp:docPr id="35" name="Picture 35"/>
+            <wp:cNvGraphicFramePr>
+              <a:graphicFrameLocks xmlns:a="http://schemas.openxmlformats.org/drawingml/2006/main" noChangeAspect="1"/>
+            </wp:cNvGraphicFramePr>
+            <a:graphic xmlns:a="http://schemas.openxmlformats.org/drawingml/2006/main">
+              <a:graphicData uri="http://schemas.openxmlformats.org/drawingml/2006/picture">
+                <pic:pic xmlns:pic="http://schemas.openxmlformats.org/drawingml/2006/picture">
+                  <pic:nvPicPr>
+                    <pic:cNvPr id="35" name="22.png"/>
+                    <pic:cNvPicPr/>
+                  </pic:nvPicPr>
+                  <pic:blipFill>
+                    <a:blip r:embed="rId36">
+                      <a:extLst>
+                        <a:ext uri="{28A0092B-C50C-407E-A947-70E740481C1C}">
+                          <a14:useLocalDpi xmlns:a14="http://schemas.microsoft.com/office/drawing/2010/main" val="0"/>
+                        </a:ext>
+                      </a:extLst>
+                    </a:blip>
+                    <a:stretch>
+                      <a:fillRect/>
+                    </a:stretch>
+                  </pic:blipFill>
+                  <pic:spPr>
+                    <a:xfrm>
+                      <a:off x="0" y="0"/>
+                      <a:ext cx="4458409" cy="3221390"/>
+                    </a:xfrm>
+                    <a:prstGeom prst="rect">
+                      <a:avLst/>
+                    </a:prstGeom>
+                  </pic:spPr>
+                </pic:pic>
+              </a:graphicData>
+            </a:graphic>
+          </wp:inline>
+        </w:drawing>
+      </w:r>
+    </w:p>
+    <w:p>
+      <w:pPr>
+        <w:spacing w:after="0" w:line="240" w:lineRule="auto"/>
+        <w:ind w:left="1440"/>
+        <w:jc w:val="both"/>
+        <w:rPr>
+          <w:lang w:val="id-ID"/>
+        </w:rPr>
+      </w:pPr>
+    </w:p>
+    <w:p>
+      <w:pPr>
+        <w:spacing w:after="0" w:line="240" w:lineRule="auto"/>
+        <w:ind w:left="1440"/>
+        <w:jc w:val="both"/>
+        <w:rPr>
+          <w:lang w:val="id-ID"/>
+        </w:rPr>
+      </w:pPr>
+    </w:p>
+    <w:p>
+      <w:pPr>
+        <w:spacing w:after="0" w:line="240" w:lineRule="auto"/>
+        <w:ind w:left="1440"/>
+        <w:jc w:val="both"/>
+        <w:rPr>
+          <w:lang w:val="id-ID"/>
+        </w:rPr>
+      </w:pPr>
+    </w:p>
+    <w:p>
+      <w:pPr>
+        <w:spacing w:after="0" w:line="240" w:lineRule="auto"/>
+        <w:ind w:left="1440"/>
+        <w:jc w:val="both"/>
+        <w:rPr>
+          <w:lang w:val="id-ID"/>
+        </w:rPr>
+      </w:pPr>
+    </w:p>
+    <w:p>
+      <w:pPr>
+        <w:spacing w:after="0" w:line="240" w:lineRule="auto"/>
+        <w:ind w:left="1440"/>
+        <w:jc w:val="both"/>
+        <w:rPr>
+          <w:lang w:val="id-ID"/>
+        </w:rPr>
+      </w:pPr>
+    </w:p>
+    <w:p>
+      <w:pPr>
+        <w:spacing w:after="0" w:line="240" w:lineRule="auto"/>
+        <w:ind w:left="1440"/>
+        <w:jc w:val="both"/>
+        <w:rPr>
+          <w:lang w:val="id-ID"/>
+        </w:rPr>
+      </w:pPr>
+    </w:p>
+    <w:p>
+      <w:pPr>
+        <w:spacing w:after="0" w:line="240" w:lineRule="auto"/>
+        <w:ind w:left="1440"/>
+        <w:jc w:val="both"/>
+        <w:rPr>
+          <w:lang w:val="id-ID"/>
+        </w:rPr>
+      </w:pPr>
+    </w:p>
+    <w:p>
+      <w:pPr>
+        <w:spacing w:after="0" w:line="240" w:lineRule="auto"/>
+        <w:ind w:left="1440"/>
+        <w:jc w:val="both"/>
+        <w:rPr>
+          <w:lang w:val="id-ID"/>
+        </w:rPr>
+      </w:pPr>
+    </w:p>
+    <w:p>
+      <w:pPr>
+        <w:spacing w:after="0" w:line="240" w:lineRule="auto"/>
+        <w:ind w:left="1440"/>
+        <w:jc w:val="both"/>
+        <w:rPr>
+          <w:lang w:val="id-ID"/>
+        </w:rPr>
+      </w:pPr>
+    </w:p>
+    <w:p>
+      <w:pPr>
+        <w:spacing w:after="0" w:line="240" w:lineRule="auto"/>
+        <w:ind w:left="1440"/>
+        <w:jc w:val="both"/>
+        <w:rPr>
+          <w:lang w:val="id-ID"/>
+        </w:rPr>
+      </w:pPr>
+    </w:p>
+    <w:p>
+      <w:pPr>
+        <w:spacing w:after="0" w:line="240" w:lineRule="auto"/>
+        <w:ind w:left="1440"/>
+        <w:jc w:val="both"/>
+        <w:rPr>
+          <w:lang w:val="id-ID"/>
+        </w:rPr>
+      </w:pPr>
+    </w:p>
+    <w:p>
+      <w:pPr>
+        <w:pStyle w:val="ListParagraph"/>
+        <w:numPr>
+          <w:ilvl w:val="1"/>
+          <w:numId w:val="1"/>
+        </w:numPr>
+        <w:spacing w:after="0" w:line="240" w:lineRule="auto"/>
+        <w:jc w:val="both"/>
+        <w:rPr>
+          <w:lang w:val="id-ID"/>
+        </w:rPr>
+      </w:pPr>
+      <w:r>
+        <w:rPr>
+          <w:lang w:val="id-ID"/>
+        </w:rPr>
+        <w:lastRenderedPageBreak/>
+        <w:t>Delete a circle/ellipse.</w:t>
+      </w:r>
+    </w:p>
+    <w:p>
+      <w:pPr>
+        <w:pStyle w:val="ListParagraph"/>
+        <w:spacing w:after="0" w:line="240" w:lineRule="auto"/>
+        <w:ind w:left="1440"/>
+        <w:jc w:val="both"/>
+        <w:rPr>
+          <w:lang w:val="id-ID"/>
+        </w:rPr>
+      </w:pPr>
+      <w:r>
+        <w:rPr>
+          <w:noProof/>
+        </w:rPr>
+        <w:drawing>
+          <wp:inline distT="0" distB="0" distL="0" distR="0" wp14:anchorId="0D172118" wp14:editId="6F2040BC">
+            <wp:extent cx="3749418" cy="2712720"/>
+            <wp:effectExtent l="0" t="0" r="3810" b="0"/>
+            <wp:docPr id="36" name="Picture 36"/>
+            <wp:cNvGraphicFramePr>
+              <a:graphicFrameLocks xmlns:a="http://schemas.openxmlformats.org/drawingml/2006/main" noChangeAspect="1"/>
+            </wp:cNvGraphicFramePr>
+            <a:graphic xmlns:a="http://schemas.openxmlformats.org/drawingml/2006/main">
+              <a:graphicData uri="http://schemas.openxmlformats.org/drawingml/2006/picture">
+                <pic:pic xmlns:pic="http://schemas.openxmlformats.org/drawingml/2006/picture">
+                  <pic:nvPicPr>
+                    <pic:cNvPr id="10" name="10.png"/>
+                    <pic:cNvPicPr/>
+                  </pic:nvPicPr>
+                  <pic:blipFill>
+                    <a:blip r:embed="rId17" cstate="print">
+                      <a:extLst>
+                        <a:ext uri="{28A0092B-C50C-407E-A947-70E740481C1C}">
+                          <a14:useLocalDpi xmlns:a14="http://schemas.microsoft.com/office/drawing/2010/main" val="0"/>
+                        </a:ext>
+                      </a:extLst>
+                    </a:blip>
+                    <a:stretch>
+                      <a:fillRect/>
+                    </a:stretch>
+                  </pic:blipFill>
+                  <pic:spPr>
+                    <a:xfrm>
+                      <a:off x="0" y="0"/>
+                      <a:ext cx="3807607" cy="2754820"/>
+                    </a:xfrm>
+                    <a:prstGeom prst="rect">
+                      <a:avLst/>
+                    </a:prstGeom>
+                  </pic:spPr>
+                </pic:pic>
+              </a:graphicData>
+            </a:graphic>
+          </wp:inline>
+        </w:drawing>
+      </w:r>
+    </w:p>
+    <w:p>
+      <w:pPr>
+        <w:pStyle w:val="ListParagraph"/>
+        <w:spacing w:after="0" w:line="240" w:lineRule="auto"/>
+        <w:ind w:left="1440"/>
+        <w:jc w:val="both"/>
+        <w:rPr>
+          <w:lang w:val="id-ID"/>
+        </w:rPr>
+      </w:pPr>
+      <w:r>
+        <w:rPr>
+          <w:noProof/>
+        </w:rPr>
+        <w:drawing>
+          <wp:anchor distT="0" distB="0" distL="114300" distR="114300" simplePos="0" relativeHeight="251658240" behindDoc="0" locked="0" layoutInCell="1" allowOverlap="1" wp14:anchorId="21A2ACCE" wp14:editId="40554ED2">
+            <wp:simplePos x="0" y="0"/>
+            <wp:positionH relativeFrom="column">
+              <wp:posOffset>975360</wp:posOffset>
+            </wp:positionH>
+            <wp:positionV relativeFrom="paragraph">
+              <wp:posOffset>53340</wp:posOffset>
+            </wp:positionV>
+            <wp:extent cx="3742235" cy="2712720"/>
+            <wp:effectExtent l="0" t="0" r="0" b="0"/>
+            <wp:wrapSquare wrapText="bothSides"/>
+            <wp:docPr id="37" name="Picture 37"/>
+            <wp:cNvGraphicFramePr>
+              <a:graphicFrameLocks xmlns:a="http://schemas.openxmlformats.org/drawingml/2006/main" noChangeAspect="1"/>
+            </wp:cNvGraphicFramePr>
+            <a:graphic xmlns:a="http://schemas.openxmlformats.org/drawingml/2006/main">
+              <a:graphicData uri="http://schemas.openxmlformats.org/drawingml/2006/picture">
+                <pic:pic xmlns:pic="http://schemas.openxmlformats.org/drawingml/2006/picture">
+                  <pic:nvPicPr>
+                    <pic:cNvPr id="11" name="11.png"/>
+                    <pic:cNvPicPr/>
+                  </pic:nvPicPr>
+                  <pic:blipFill>
+                    <a:blip r:embed="rId18" cstate="print">
+                      <a:extLst>
+                        <a:ext uri="{28A0092B-C50C-407E-A947-70E740481C1C}">
+                          <a14:useLocalDpi xmlns:a14="http://schemas.microsoft.com/office/drawing/2010/main" val="0"/>
+                        </a:ext>
+                      </a:extLst>
+                    </a:blip>
+                    <a:stretch>
+                      <a:fillRect/>
+                    </a:stretch>
+                  </pic:blipFill>
+                  <pic:spPr>
+                    <a:xfrm>
+                      <a:off x="0" y="0"/>
+                      <a:ext cx="3742235" cy="2712720"/>
+                    </a:xfrm>
+                    <a:prstGeom prst="rect">
+                      <a:avLst/>
+                    </a:prstGeom>
+                  </pic:spPr>
+                </pic:pic>
+              </a:graphicData>
+            </a:graphic>
+          </wp:anchor>
+        </w:drawing>
+      </w:r>
+    </w:p>
+    <w:p>
+      <w:pPr>
+        <w:rPr>
+          <w:lang w:val="id-ID"/>
+        </w:rPr>
+      </w:pPr>
+    </w:p>
+    <w:p>
+      <w:pPr>
+        <w:rPr>
+          <w:lang w:val="id-ID"/>
+        </w:rPr>
+      </w:pPr>
+    </w:p>
+    <w:p>
+      <w:pPr>
+        <w:rPr>
+          <w:lang w:val="id-ID"/>
+        </w:rPr>
+      </w:pPr>
+    </w:p>
+    <w:p>
+      <w:pPr>
+        <w:rPr>
+          <w:lang w:val="id-ID"/>
+        </w:rPr>
+      </w:pPr>
+    </w:p>
+    <w:p>
+      <w:pPr>
+        <w:rPr>
+          <w:lang w:val="id-ID"/>
+        </w:rPr>
+      </w:pPr>
+    </w:p>
+    <w:p>
+      <w:pPr>
+        <w:rPr>
+          <w:lang w:val="id-ID"/>
+        </w:rPr>
+      </w:pPr>
+    </w:p>
+    <w:p>
+      <w:pPr>
+        <w:rPr>
+          <w:lang w:val="id-ID"/>
+        </w:rPr>
+      </w:pPr>
+    </w:p>
+    <w:p>
+      <w:pPr>
+        <w:pStyle w:val="ListParagraph"/>
+        <w:spacing w:after="0" w:line="240" w:lineRule="auto"/>
+        <w:ind w:left="1440"/>
+        <w:jc w:val="both"/>
+        <w:rPr>
+          <w:lang w:val="id-ID"/>
+        </w:rPr>
+      </w:pPr>
+    </w:p>
+    <w:p>
+      <w:pPr>
+        <w:pStyle w:val="ListParagraph"/>
+        <w:spacing w:after="0" w:line="240" w:lineRule="auto"/>
+        <w:ind w:left="1440"/>
+        <w:jc w:val="both"/>
+        <w:rPr>
+          <w:lang w:val="id-ID"/>
+        </w:rPr>
+      </w:pPr>
+    </w:p>
+    <w:p>
+      <w:pPr>
+        <w:pStyle w:val="ListParagraph"/>
+        <w:spacing w:after="0" w:line="240" w:lineRule="auto"/>
+        <w:ind w:left="1440"/>
+        <w:jc w:val="both"/>
+        <w:rPr>
+          <w:lang w:val="id-ID"/>
+        </w:rPr>
+      </w:pPr>
+      <w:r>
+        <w:rPr>
+          <w:lang w:val="id-ID"/>
+        </w:rPr>
+        <w:tab/>
+      </w:r>
+      <w:r>
+        <w:rPr>
+          <w:lang w:val="id-ID"/>
+        </w:rPr>
+        <w:br w:type="textWrapping" w:clear="all"/>
+      </w:r>
+    </w:p>
+    <w:p>
+      <w:pPr>
+        <w:pStyle w:val="ListParagraph"/>
+        <w:numPr>
+          <w:ilvl w:val="1"/>
+          <w:numId w:val="1"/>
+        </w:numPr>
+        <w:spacing w:after="0" w:line="240" w:lineRule="auto"/>
+        <w:jc w:val="both"/>
+      </w:pPr>
+      <w:r>
+        <w:rPr>
+          <w:lang w:val="id-ID"/>
+        </w:rPr>
+        <w:t>Also perform a test case for all the bonuses you implemented.</w:t>
+      </w:r>
+    </w:p>
+    <w:p>
+      <w:pPr>
+        <w:pStyle w:val="ListParagraph"/>
+        <w:spacing w:after="0" w:line="240" w:lineRule="auto"/>
+        <w:ind w:left="1440"/>
+        <w:jc w:val="both"/>
+      </w:pPr>
+      <w:r>
+        <w:t>(already explain on Implementation)</w:t>
+      </w:r>
+    </w:p>
+    <w:p>
+      <w:pPr>
+        <w:pStyle w:val="ListParagraph"/>
+        <w:numPr>
+          <w:ilvl w:val="1"/>
+          <w:numId w:val="1"/>
+        </w:numPr>
+        <w:spacing w:after="0" w:line="240" w:lineRule="auto"/>
+        <w:jc w:val="both"/>
+        <w:rPr>
+          <w:lang w:val="id-ID"/>
+        </w:rPr>
+      </w:pPr>
+      <w:r>
+        <w:rPr>
+          <w:lang w:val="id-ID"/>
+        </w:rPr>
+        <w:t>Include screenshots of each test case.</w:t>
+      </w:r>
+    </w:p>
+    <w:p>
+      <w:pPr>
+        <w:pStyle w:val="ListParagraph"/>
+        <w:spacing w:after="0" w:line="240" w:lineRule="auto"/>
+        <w:ind w:left="1080" w:firstLine="360"/>
+        <w:jc w:val="both"/>
+      </w:pPr>
+      <w:r>
+        <w:t>(already explain on Implementation)</w:t>
+      </w:r>
+    </w:p>
+    <w:p>
+      <w:pPr>
+        <w:pStyle w:val="ListParagraph"/>
+        <w:numPr>
+          <w:ilvl w:val="1"/>
+          <w:numId w:val="1"/>
+        </w:numPr>
+        <w:spacing w:after="0" w:line="240" w:lineRule="auto"/>
+        <w:jc w:val="both"/>
+      </w:pPr>
+      <w:r>
+        <w:rPr>
+          <w:lang w:val="id-ID"/>
+        </w:rPr>
+        <w:t>Explain whether each case is successful.</w:t>
+      </w:r>
+    </w:p>
+    <w:p>
+      <w:pPr>
+        <w:pStyle w:val="ListParagraph"/>
+        <w:spacing w:after="0" w:line="240" w:lineRule="auto"/>
+        <w:ind w:left="1080" w:firstLine="360"/>
+        <w:jc w:val="both"/>
+      </w:pPr>
+      <w:r>
+        <w:t>(already explain on Implementation)</w:t>
+      </w:r>
+    </w:p>
+    <w:p>
+      <w:pPr>
+        <w:pStyle w:val="ListParagraph"/>
+        <w:spacing w:after="0" w:line="240" w:lineRule="auto"/>
+        <w:ind w:left="1440"/>
+        <w:jc w:val="both"/>
+      </w:pPr>
+    </w:p>
+    <w:p>
+      <w:pPr>
+        <w:pStyle w:val="ListParagraph"/>
+        <w:spacing w:after="0" w:line="240" w:lineRule="auto"/>
+        <w:ind w:left="1440"/>
+        <w:jc w:val="both"/>
+      </w:pPr>
+    </w:p>
+    <w:p>
+      <w:pPr>
+        <w:pStyle w:val="ListParagraph"/>
+        <w:spacing w:after="0" w:line="240" w:lineRule="auto"/>
+        <w:ind w:left="1440"/>
+        <w:jc w:val="both"/>
+        <w:rPr>
+          <w:lang w:val="id-ID"/>
+        </w:rPr>
+      </w:pPr>
+    </w:p>
+    <w:p>
+      <w:pPr>
+        <w:spacing w:after="0" w:line="240" w:lineRule="auto"/>
+        <w:jc w:val="both"/>
+      </w:pPr>
+    </w:p>
+    <w:p>
+      <w:pPr>
+        <w:spacing w:after="0" w:line="240" w:lineRule="auto"/>
+        <w:ind w:left="1440"/>
+        <w:jc w:val="both"/>
+        <w:rPr>
+          <w:lang w:val="id-ID"/>
+        </w:rPr>
+      </w:pPr>
+    </w:p>
+    <w:p>
+      <w:pPr>
+        <w:spacing w:after="0" w:line="240" w:lineRule="auto"/>
+        <w:jc w:val="both"/>
+        <w:rPr>
+          <w:lang w:val="id-ID"/>
+        </w:rPr>
+      </w:pPr>
+      <w:bookmarkStart w:id="5" w:name="_GoBack"/>
       <w:bookmarkEnd w:id="5"/>
+    </w:p>
+    <w:p>
+      <w:pPr>
+        <w:spacing w:after="0" w:line="240" w:lineRule="auto"/>
+        <w:jc w:val="both"/>
+        <w:rPr>
+          <w:b/>
+          <w:lang w:val="id-ID"/>
+        </w:rPr>
+      </w:pPr>
+    </w:p>
+    <w:p>
+      <w:pPr>
+        <w:ind w:left="450"/>
+      </w:pPr>
     </w:p>
     <w:p>
       <w:pPr>
@@ -5048,6 +6755,7 @@
           <w:b/>
           <w:color w:val="auto"/>
         </w:rPr>
+        <w:lastRenderedPageBreak/>
         <w:t>Work Log</w:t>
       </w:r>
       <w:bookmarkEnd w:id="6"/>
@@ -5060,7 +6768,7 @@
       <w:r>
         <w:t xml:space="preserve">The work log is extracted directly from Visual Studio’s Git Log History, which is also available publicly at </w:t>
       </w:r>
-      <w:hyperlink r:id="rId29" w:history="1">
+      <w:hyperlink r:id="rId37" w:history="1">
         <w:r>
           <w:rPr>
             <w:rStyle w:val="Hyperlink"/>
@@ -5258,13 +6966,41 @@
                 <w:szCs w:val="18"/>
               </w:rPr>
             </w:pPr>
-            <w:r>
-              <w:rPr>
-                <w:rFonts w:ascii="Segoe UI" w:hAnsi="Segoe UI" w:cs="Segoe UI"/>
-                <w:sz w:val="18"/>
-                <w:szCs w:val="18"/>
-              </w:rPr>
-              <w:t xml:space="preserve">Bhaskara Ida Bagus </w:t>
+            <w:proofErr w:type="spellStart"/>
+            <w:r>
+              <w:rPr>
+                <w:rFonts w:ascii="Segoe UI" w:hAnsi="Segoe UI" w:cs="Segoe UI"/>
+                <w:sz w:val="18"/>
+                <w:szCs w:val="18"/>
+              </w:rPr>
+              <w:t>Bhaskara</w:t>
+            </w:r>
+            <w:proofErr w:type="spellEnd"/>
+            <w:r>
+              <w:rPr>
+                <w:rFonts w:ascii="Segoe UI" w:hAnsi="Segoe UI" w:cs="Segoe UI"/>
+                <w:sz w:val="18"/>
+                <w:szCs w:val="18"/>
+              </w:rPr>
+              <w:t xml:space="preserve"> Ida </w:t>
+            </w:r>
+            <w:proofErr w:type="spellStart"/>
+            <w:r>
+              <w:rPr>
+                <w:rFonts w:ascii="Segoe UI" w:hAnsi="Segoe UI" w:cs="Segoe UI"/>
+                <w:sz w:val="18"/>
+                <w:szCs w:val="18"/>
+              </w:rPr>
+              <w:t>Bagus</w:t>
+            </w:r>
+            <w:proofErr w:type="spellEnd"/>
+            <w:r>
+              <w:rPr>
+                <w:rFonts w:ascii="Segoe UI" w:hAnsi="Segoe UI" w:cs="Segoe UI"/>
+                <w:sz w:val="18"/>
+                <w:szCs w:val="18"/>
+              </w:rPr>
+              <w:t xml:space="preserve"> </w:t>
             </w:r>
           </w:p>
         </w:tc>
@@ -5374,13 +7110,41 @@
                 <w:szCs w:val="18"/>
               </w:rPr>
             </w:pPr>
-            <w:r>
-              <w:rPr>
-                <w:rFonts w:ascii="Segoe UI" w:hAnsi="Segoe UI" w:cs="Segoe UI"/>
-                <w:sz w:val="18"/>
-                <w:szCs w:val="18"/>
-              </w:rPr>
-              <w:t xml:space="preserve">Bhaskara Ida Bagus </w:t>
+            <w:proofErr w:type="spellStart"/>
+            <w:r>
+              <w:rPr>
+                <w:rFonts w:ascii="Segoe UI" w:hAnsi="Segoe UI" w:cs="Segoe UI"/>
+                <w:sz w:val="18"/>
+                <w:szCs w:val="18"/>
+              </w:rPr>
+              <w:t>Bhaskara</w:t>
+            </w:r>
+            <w:proofErr w:type="spellEnd"/>
+            <w:r>
+              <w:rPr>
+                <w:rFonts w:ascii="Segoe UI" w:hAnsi="Segoe UI" w:cs="Segoe UI"/>
+                <w:sz w:val="18"/>
+                <w:szCs w:val="18"/>
+              </w:rPr>
+              <w:t xml:space="preserve"> Ida </w:t>
+            </w:r>
+            <w:proofErr w:type="spellStart"/>
+            <w:r>
+              <w:rPr>
+                <w:rFonts w:ascii="Segoe UI" w:hAnsi="Segoe UI" w:cs="Segoe UI"/>
+                <w:sz w:val="18"/>
+                <w:szCs w:val="18"/>
+              </w:rPr>
+              <w:t>Bagus</w:t>
+            </w:r>
+            <w:proofErr w:type="spellEnd"/>
+            <w:r>
+              <w:rPr>
+                <w:rFonts w:ascii="Segoe UI" w:hAnsi="Segoe UI" w:cs="Segoe UI"/>
+                <w:sz w:val="18"/>
+                <w:szCs w:val="18"/>
+              </w:rPr>
+              <w:t xml:space="preserve"> </w:t>
             </w:r>
           </w:p>
         </w:tc>
@@ -5446,7 +7210,25 @@
                 <w:sz w:val="18"/>
                 <w:szCs w:val="18"/>
               </w:rPr>
-              <w:t>Add PictureBox canvas in Form</w:t>
+              <w:t xml:space="preserve">Add </w:t>
+            </w:r>
+            <w:proofErr w:type="spellStart"/>
+            <w:r>
+              <w:rPr>
+                <w:rFonts w:ascii="Segoe UI" w:hAnsi="Segoe UI" w:cs="Segoe UI"/>
+                <w:sz w:val="18"/>
+                <w:szCs w:val="18"/>
+              </w:rPr>
+              <w:t>PictureBox</w:t>
+            </w:r>
+            <w:proofErr w:type="spellEnd"/>
+            <w:r>
+              <w:rPr>
+                <w:rFonts w:ascii="Segoe UI" w:hAnsi="Segoe UI" w:cs="Segoe UI"/>
+                <w:sz w:val="18"/>
+                <w:szCs w:val="18"/>
+              </w:rPr>
+              <w:t xml:space="preserve"> canvas in Form</w:t>
             </w:r>
           </w:p>
         </w:tc>
@@ -5490,14 +7272,34 @@
                 <w:szCs w:val="18"/>
               </w:rPr>
             </w:pPr>
-            <w:r>
-              <w:rPr>
-                <w:rFonts w:ascii="Segoe UI" w:hAnsi="Segoe UI" w:cs="Segoe UI"/>
-                <w:sz w:val="18"/>
-                <w:szCs w:val="18"/>
-              </w:rPr>
-              <w:t>Bhaskara Ida Bagus</w:t>
-            </w:r>
+            <w:proofErr w:type="spellStart"/>
+            <w:r>
+              <w:rPr>
+                <w:rFonts w:ascii="Segoe UI" w:hAnsi="Segoe UI" w:cs="Segoe UI"/>
+                <w:sz w:val="18"/>
+                <w:szCs w:val="18"/>
+              </w:rPr>
+              <w:t>Bhaskara</w:t>
+            </w:r>
+            <w:proofErr w:type="spellEnd"/>
+            <w:r>
+              <w:rPr>
+                <w:rFonts w:ascii="Segoe UI" w:hAnsi="Segoe UI" w:cs="Segoe UI"/>
+                <w:sz w:val="18"/>
+                <w:szCs w:val="18"/>
+              </w:rPr>
+              <w:t xml:space="preserve"> Ida </w:t>
+            </w:r>
+            <w:proofErr w:type="spellStart"/>
+            <w:r>
+              <w:rPr>
+                <w:rFonts w:ascii="Segoe UI" w:hAnsi="Segoe UI" w:cs="Segoe UI"/>
+                <w:sz w:val="18"/>
+                <w:szCs w:val="18"/>
+              </w:rPr>
+              <w:t>Bagus</w:t>
+            </w:r>
+            <w:proofErr w:type="spellEnd"/>
           </w:p>
         </w:tc>
         <w:tc>
@@ -5606,13 +7408,23 @@
                 <w:szCs w:val="18"/>
               </w:rPr>
             </w:pPr>
-            <w:r>
-              <w:rPr>
-                <w:rFonts w:ascii="Segoe UI" w:hAnsi="Segoe UI" w:cs="Segoe UI"/>
-                <w:sz w:val="18"/>
-                <w:szCs w:val="18"/>
-              </w:rPr>
-              <w:t>Rahmad Martin</w:t>
+            <w:proofErr w:type="spellStart"/>
+            <w:r>
+              <w:rPr>
+                <w:rFonts w:ascii="Segoe UI" w:hAnsi="Segoe UI" w:cs="Segoe UI"/>
+                <w:sz w:val="18"/>
+                <w:szCs w:val="18"/>
+              </w:rPr>
+              <w:t>Rahmad</w:t>
+            </w:r>
+            <w:proofErr w:type="spellEnd"/>
+            <w:r>
+              <w:rPr>
+                <w:rFonts w:ascii="Segoe UI" w:hAnsi="Segoe UI" w:cs="Segoe UI"/>
+                <w:sz w:val="18"/>
+                <w:szCs w:val="18"/>
+              </w:rPr>
+              <w:t xml:space="preserve"> Martin</w:t>
             </w:r>
           </w:p>
         </w:tc>
@@ -5722,14 +7534,34 @@
                 <w:szCs w:val="18"/>
               </w:rPr>
             </w:pPr>
-            <w:r>
-              <w:rPr>
-                <w:rFonts w:ascii="Segoe UI" w:hAnsi="Segoe UI" w:cs="Segoe UI"/>
-                <w:sz w:val="18"/>
-                <w:szCs w:val="18"/>
-              </w:rPr>
-              <w:t>Bhaskara Ida Bagus</w:t>
-            </w:r>
+            <w:proofErr w:type="spellStart"/>
+            <w:r>
+              <w:rPr>
+                <w:rFonts w:ascii="Segoe UI" w:hAnsi="Segoe UI" w:cs="Segoe UI"/>
+                <w:sz w:val="18"/>
+                <w:szCs w:val="18"/>
+              </w:rPr>
+              <w:t>Bhaskara</w:t>
+            </w:r>
+            <w:proofErr w:type="spellEnd"/>
+            <w:r>
+              <w:rPr>
+                <w:rFonts w:ascii="Segoe UI" w:hAnsi="Segoe UI" w:cs="Segoe UI"/>
+                <w:sz w:val="18"/>
+                <w:szCs w:val="18"/>
+              </w:rPr>
+              <w:t xml:space="preserve"> Ida </w:t>
+            </w:r>
+            <w:proofErr w:type="spellStart"/>
+            <w:r>
+              <w:rPr>
+                <w:rFonts w:ascii="Segoe UI" w:hAnsi="Segoe UI" w:cs="Segoe UI"/>
+                <w:sz w:val="18"/>
+                <w:szCs w:val="18"/>
+              </w:rPr>
+              <w:t>Bagus</w:t>
+            </w:r>
+            <w:proofErr w:type="spellEnd"/>
           </w:p>
         </w:tc>
         <w:tc>
@@ -5838,13 +7670,23 @@
                 <w:szCs w:val="18"/>
               </w:rPr>
             </w:pPr>
-            <w:r>
-              <w:rPr>
-                <w:rFonts w:ascii="Segoe UI" w:hAnsi="Segoe UI" w:cs="Segoe UI"/>
-                <w:sz w:val="18"/>
-                <w:szCs w:val="18"/>
-              </w:rPr>
-              <w:t>Rahmad Martin</w:t>
+            <w:proofErr w:type="spellStart"/>
+            <w:r>
+              <w:rPr>
+                <w:rFonts w:ascii="Segoe UI" w:hAnsi="Segoe UI" w:cs="Segoe UI"/>
+                <w:sz w:val="18"/>
+                <w:szCs w:val="18"/>
+              </w:rPr>
+              <w:t>Rahmad</w:t>
+            </w:r>
+            <w:proofErr w:type="spellEnd"/>
+            <w:r>
+              <w:rPr>
+                <w:rFonts w:ascii="Segoe UI" w:hAnsi="Segoe UI" w:cs="Segoe UI"/>
+                <w:sz w:val="18"/>
+                <w:szCs w:val="18"/>
+              </w:rPr>
+              <w:t xml:space="preserve"> Martin</w:t>
             </w:r>
           </w:p>
         </w:tc>
@@ -5960,8 +7802,18 @@
                 <w:sz w:val="18"/>
                 <w:szCs w:val="18"/>
               </w:rPr>
-              <w:t>Vera Debora Vitamas</w:t>
-            </w:r>
+              <w:t xml:space="preserve">Vera Debora </w:t>
+            </w:r>
+            <w:proofErr w:type="spellStart"/>
+            <w:r>
+              <w:rPr>
+                <w:rFonts w:ascii="Segoe UI" w:hAnsi="Segoe UI" w:cs="Segoe UI"/>
+                <w:sz w:val="18"/>
+                <w:szCs w:val="18"/>
+              </w:rPr>
+              <w:t>Vitamas</w:t>
+            </w:r>
+            <w:proofErr w:type="spellEnd"/>
           </w:p>
         </w:tc>
         <w:tc>
@@ -6076,8 +7928,18 @@
                 <w:sz w:val="18"/>
                 <w:szCs w:val="18"/>
               </w:rPr>
-              <w:t>Vera Debora Vitamas</w:t>
-            </w:r>
+              <w:t xml:space="preserve">Vera Debora </w:t>
+            </w:r>
+            <w:proofErr w:type="spellStart"/>
+            <w:r>
+              <w:rPr>
+                <w:rFonts w:ascii="Segoe UI" w:hAnsi="Segoe UI" w:cs="Segoe UI"/>
+                <w:sz w:val="18"/>
+                <w:szCs w:val="18"/>
+              </w:rPr>
+              <w:t>Vitamas</w:t>
+            </w:r>
+            <w:proofErr w:type="spellEnd"/>
           </w:p>
         </w:tc>
         <w:tc>
@@ -6142,7 +8004,25 @@
                 <w:sz w:val="18"/>
                 <w:szCs w:val="18"/>
               </w:rPr>
-              <w:t>Trying to put circle values on a List(Of Integer)</w:t>
+              <w:t xml:space="preserve">Trying to put circle values on a </w:t>
+            </w:r>
+            <w:proofErr w:type="gramStart"/>
+            <w:r>
+              <w:rPr>
+                <w:rFonts w:ascii="Segoe UI" w:hAnsi="Segoe UI" w:cs="Segoe UI"/>
+                <w:sz w:val="18"/>
+                <w:szCs w:val="18"/>
+              </w:rPr>
+              <w:t>List(</w:t>
+            </w:r>
+            <w:proofErr w:type="gramEnd"/>
+            <w:r>
+              <w:rPr>
+                <w:rFonts w:ascii="Segoe UI" w:hAnsi="Segoe UI" w:cs="Segoe UI"/>
+                <w:sz w:val="18"/>
+                <w:szCs w:val="18"/>
+              </w:rPr>
+              <w:t>Of Integer)</w:t>
             </w:r>
           </w:p>
         </w:tc>
@@ -6186,14 +8066,34 @@
                 <w:szCs w:val="18"/>
               </w:rPr>
             </w:pPr>
-            <w:r>
-              <w:rPr>
-                <w:rFonts w:ascii="Segoe UI" w:hAnsi="Segoe UI" w:cs="Segoe UI"/>
-                <w:sz w:val="18"/>
-                <w:szCs w:val="18"/>
-              </w:rPr>
-              <w:t>Bhaskara Ida Bagus</w:t>
-            </w:r>
+            <w:proofErr w:type="spellStart"/>
+            <w:r>
+              <w:rPr>
+                <w:rFonts w:ascii="Segoe UI" w:hAnsi="Segoe UI" w:cs="Segoe UI"/>
+                <w:sz w:val="18"/>
+                <w:szCs w:val="18"/>
+              </w:rPr>
+              <w:t>Bhaskara</w:t>
+            </w:r>
+            <w:proofErr w:type="spellEnd"/>
+            <w:r>
+              <w:rPr>
+                <w:rFonts w:ascii="Segoe UI" w:hAnsi="Segoe UI" w:cs="Segoe UI"/>
+                <w:sz w:val="18"/>
+                <w:szCs w:val="18"/>
+              </w:rPr>
+              <w:t xml:space="preserve"> Ida </w:t>
+            </w:r>
+            <w:proofErr w:type="spellStart"/>
+            <w:r>
+              <w:rPr>
+                <w:rFonts w:ascii="Segoe UI" w:hAnsi="Segoe UI" w:cs="Segoe UI"/>
+                <w:sz w:val="18"/>
+                <w:szCs w:val="18"/>
+              </w:rPr>
+              <w:t>Bagus</w:t>
+            </w:r>
+            <w:proofErr w:type="spellEnd"/>
           </w:p>
         </w:tc>
         <w:tc>
@@ -6308,8 +8208,18 @@
                 <w:sz w:val="18"/>
                 <w:szCs w:val="18"/>
               </w:rPr>
-              <w:t>Vera Debora Vitamas</w:t>
-            </w:r>
+              <w:t xml:space="preserve">Vera Debora </w:t>
+            </w:r>
+            <w:proofErr w:type="spellStart"/>
+            <w:r>
+              <w:rPr>
+                <w:rFonts w:ascii="Segoe UI" w:hAnsi="Segoe UI" w:cs="Segoe UI"/>
+                <w:sz w:val="18"/>
+                <w:szCs w:val="18"/>
+              </w:rPr>
+              <w:t>Vitamas</w:t>
+            </w:r>
+            <w:proofErr w:type="spellEnd"/>
           </w:p>
         </w:tc>
         <w:tc>
@@ -6418,14 +8328,34 @@
                 <w:szCs w:val="18"/>
               </w:rPr>
             </w:pPr>
-            <w:r>
-              <w:rPr>
-                <w:rFonts w:ascii="Segoe UI" w:hAnsi="Segoe UI" w:cs="Segoe UI"/>
-                <w:sz w:val="18"/>
-                <w:szCs w:val="18"/>
-              </w:rPr>
-              <w:t>Bhaskara Ida Bagus</w:t>
-            </w:r>
+            <w:proofErr w:type="spellStart"/>
+            <w:r>
+              <w:rPr>
+                <w:rFonts w:ascii="Segoe UI" w:hAnsi="Segoe UI" w:cs="Segoe UI"/>
+                <w:sz w:val="18"/>
+                <w:szCs w:val="18"/>
+              </w:rPr>
+              <w:t>Bhaskara</w:t>
+            </w:r>
+            <w:proofErr w:type="spellEnd"/>
+            <w:r>
+              <w:rPr>
+                <w:rFonts w:ascii="Segoe UI" w:hAnsi="Segoe UI" w:cs="Segoe UI"/>
+                <w:sz w:val="18"/>
+                <w:szCs w:val="18"/>
+              </w:rPr>
+              <w:t xml:space="preserve"> Ida </w:t>
+            </w:r>
+            <w:proofErr w:type="spellStart"/>
+            <w:r>
+              <w:rPr>
+                <w:rFonts w:ascii="Segoe UI" w:hAnsi="Segoe UI" w:cs="Segoe UI"/>
+                <w:sz w:val="18"/>
+                <w:szCs w:val="18"/>
+              </w:rPr>
+              <w:t>Bagus</w:t>
+            </w:r>
+            <w:proofErr w:type="spellEnd"/>
           </w:p>
         </w:tc>
         <w:tc>
@@ -6518,7 +8448,6 @@
                 <w:sz w:val="18"/>
                 <w:szCs w:val="18"/>
               </w:rPr>
-              <w:lastRenderedPageBreak/>
               <w:t>12</w:t>
             </w:r>
           </w:p>
@@ -6535,14 +8464,34 @@
                 <w:szCs w:val="18"/>
               </w:rPr>
             </w:pPr>
-            <w:r>
-              <w:rPr>
-                <w:rFonts w:ascii="Segoe UI" w:hAnsi="Segoe UI" w:cs="Segoe UI"/>
-                <w:sz w:val="18"/>
-                <w:szCs w:val="18"/>
-              </w:rPr>
-              <w:t>Bhaskara Ida Bagus</w:t>
-            </w:r>
+            <w:proofErr w:type="spellStart"/>
+            <w:r>
+              <w:rPr>
+                <w:rFonts w:ascii="Segoe UI" w:hAnsi="Segoe UI" w:cs="Segoe UI"/>
+                <w:sz w:val="18"/>
+                <w:szCs w:val="18"/>
+              </w:rPr>
+              <w:t>Bhaskara</w:t>
+            </w:r>
+            <w:proofErr w:type="spellEnd"/>
+            <w:r>
+              <w:rPr>
+                <w:rFonts w:ascii="Segoe UI" w:hAnsi="Segoe UI" w:cs="Segoe UI"/>
+                <w:sz w:val="18"/>
+                <w:szCs w:val="18"/>
+              </w:rPr>
+              <w:t xml:space="preserve"> Ida </w:t>
+            </w:r>
+            <w:proofErr w:type="spellStart"/>
+            <w:r>
+              <w:rPr>
+                <w:rFonts w:ascii="Segoe UI" w:hAnsi="Segoe UI" w:cs="Segoe UI"/>
+                <w:sz w:val="18"/>
+                <w:szCs w:val="18"/>
+              </w:rPr>
+              <w:t>Bagus</w:t>
+            </w:r>
+            <w:proofErr w:type="spellEnd"/>
           </w:p>
         </w:tc>
         <w:tc>
@@ -6607,7 +8556,25 @@
                 <w:sz w:val="18"/>
                 <w:szCs w:val="18"/>
               </w:rPr>
-              <w:t>Updated listing algorithm to a much more simpler version</w:t>
+              <w:t xml:space="preserve">Updated listing algorithm to a much </w:t>
+            </w:r>
+            <w:proofErr w:type="gramStart"/>
+            <w:r>
+              <w:rPr>
+                <w:rFonts w:ascii="Segoe UI" w:hAnsi="Segoe UI" w:cs="Segoe UI"/>
+                <w:sz w:val="18"/>
+                <w:szCs w:val="18"/>
+              </w:rPr>
+              <w:t>more simpler</w:t>
+            </w:r>
+            <w:proofErr w:type="gramEnd"/>
+            <w:r>
+              <w:rPr>
+                <w:rFonts w:ascii="Segoe UI" w:hAnsi="Segoe UI" w:cs="Segoe UI"/>
+                <w:sz w:val="18"/>
+                <w:szCs w:val="18"/>
+              </w:rPr>
+              <w:t xml:space="preserve"> version</w:t>
             </w:r>
           </w:p>
         </w:tc>
@@ -6657,8 +8624,18 @@
                 <w:sz w:val="18"/>
                 <w:szCs w:val="18"/>
               </w:rPr>
-              <w:t>Vera Debora Vitamas</w:t>
-            </w:r>
+              <w:t xml:space="preserve">Vera Debora </w:t>
+            </w:r>
+            <w:proofErr w:type="spellStart"/>
+            <w:r>
+              <w:rPr>
+                <w:rFonts w:ascii="Segoe UI" w:hAnsi="Segoe UI" w:cs="Segoe UI"/>
+                <w:sz w:val="18"/>
+                <w:szCs w:val="18"/>
+              </w:rPr>
+              <w:t>Vitamas</w:t>
+            </w:r>
+            <w:proofErr w:type="spellEnd"/>
           </w:p>
         </w:tc>
         <w:tc>
@@ -6773,8 +8750,18 @@
                 <w:sz w:val="18"/>
                 <w:szCs w:val="18"/>
               </w:rPr>
-              <w:t>Vera Debora Vitamas</w:t>
-            </w:r>
+              <w:t xml:space="preserve">Vera Debora </w:t>
+            </w:r>
+            <w:proofErr w:type="spellStart"/>
+            <w:r>
+              <w:rPr>
+                <w:rFonts w:ascii="Segoe UI" w:hAnsi="Segoe UI" w:cs="Segoe UI"/>
+                <w:sz w:val="18"/>
+                <w:szCs w:val="18"/>
+              </w:rPr>
+              <w:t>Vitamas</w:t>
+            </w:r>
+            <w:proofErr w:type="spellEnd"/>
           </w:p>
         </w:tc>
         <w:tc>
@@ -6883,14 +8870,34 @@
                 <w:szCs w:val="18"/>
               </w:rPr>
             </w:pPr>
-            <w:r>
-              <w:rPr>
-                <w:rFonts w:ascii="Segoe UI" w:hAnsi="Segoe UI" w:cs="Segoe UI"/>
-                <w:sz w:val="18"/>
-                <w:szCs w:val="18"/>
-              </w:rPr>
-              <w:t>Bhaskara Ida Bagus</w:t>
-            </w:r>
+            <w:proofErr w:type="spellStart"/>
+            <w:r>
+              <w:rPr>
+                <w:rFonts w:ascii="Segoe UI" w:hAnsi="Segoe UI" w:cs="Segoe UI"/>
+                <w:sz w:val="18"/>
+                <w:szCs w:val="18"/>
+              </w:rPr>
+              <w:t>Bhaskara</w:t>
+            </w:r>
+            <w:proofErr w:type="spellEnd"/>
+            <w:r>
+              <w:rPr>
+                <w:rFonts w:ascii="Segoe UI" w:hAnsi="Segoe UI" w:cs="Segoe UI"/>
+                <w:sz w:val="18"/>
+                <w:szCs w:val="18"/>
+              </w:rPr>
+              <w:t xml:space="preserve"> Ida </w:t>
+            </w:r>
+            <w:proofErr w:type="spellStart"/>
+            <w:r>
+              <w:rPr>
+                <w:rFonts w:ascii="Segoe UI" w:hAnsi="Segoe UI" w:cs="Segoe UI"/>
+                <w:sz w:val="18"/>
+                <w:szCs w:val="18"/>
+              </w:rPr>
+              <w:t>Bagus</w:t>
+            </w:r>
+            <w:proofErr w:type="spellEnd"/>
           </w:p>
         </w:tc>
         <w:tc>
@@ -6999,13 +9006,23 @@
                 <w:szCs w:val="18"/>
               </w:rPr>
             </w:pPr>
-            <w:r>
-              <w:rPr>
-                <w:rFonts w:ascii="Segoe UI" w:hAnsi="Segoe UI" w:cs="Segoe UI"/>
-                <w:sz w:val="18"/>
-                <w:szCs w:val="18"/>
-              </w:rPr>
-              <w:t>Rahmad Martin</w:t>
+            <w:proofErr w:type="spellStart"/>
+            <w:r>
+              <w:rPr>
+                <w:rFonts w:ascii="Segoe UI" w:hAnsi="Segoe UI" w:cs="Segoe UI"/>
+                <w:sz w:val="18"/>
+                <w:szCs w:val="18"/>
+              </w:rPr>
+              <w:t>Rahmad</w:t>
+            </w:r>
+            <w:proofErr w:type="spellEnd"/>
+            <w:r>
+              <w:rPr>
+                <w:rFonts w:ascii="Segoe UI" w:hAnsi="Segoe UI" w:cs="Segoe UI"/>
+                <w:sz w:val="18"/>
+                <w:szCs w:val="18"/>
+              </w:rPr>
+              <w:t xml:space="preserve"> Martin</w:t>
             </w:r>
           </w:p>
         </w:tc>
@@ -7071,7 +9088,25 @@
                 <w:sz w:val="18"/>
                 <w:szCs w:val="18"/>
               </w:rPr>
-              <w:t>#ellipse can now be deleted #but  we can't delete the object when we had both circle and ellipse</w:t>
+              <w:t>#ellipse can now be deleted #</w:t>
+            </w:r>
+            <w:proofErr w:type="gramStart"/>
+            <w:r>
+              <w:rPr>
+                <w:rFonts w:ascii="Segoe UI" w:hAnsi="Segoe UI" w:cs="Segoe UI"/>
+                <w:sz w:val="18"/>
+                <w:szCs w:val="18"/>
+              </w:rPr>
+              <w:t>but  we</w:t>
+            </w:r>
+            <w:proofErr w:type="gramEnd"/>
+            <w:r>
+              <w:rPr>
+                <w:rFonts w:ascii="Segoe UI" w:hAnsi="Segoe UI" w:cs="Segoe UI"/>
+                <w:sz w:val="18"/>
+                <w:szCs w:val="18"/>
+              </w:rPr>
+              <w:t xml:space="preserve"> can't delete the object when we had both circle and ellipse</w:t>
             </w:r>
           </w:p>
         </w:tc>
@@ -7115,13 +9150,23 @@
                 <w:szCs w:val="18"/>
               </w:rPr>
             </w:pPr>
-            <w:r>
-              <w:rPr>
-                <w:rFonts w:ascii="Segoe UI" w:hAnsi="Segoe UI" w:cs="Segoe UI"/>
-                <w:sz w:val="18"/>
-                <w:szCs w:val="18"/>
-              </w:rPr>
-              <w:t>Rahmad Martin</w:t>
+            <w:proofErr w:type="spellStart"/>
+            <w:r>
+              <w:rPr>
+                <w:rFonts w:ascii="Segoe UI" w:hAnsi="Segoe UI" w:cs="Segoe UI"/>
+                <w:sz w:val="18"/>
+                <w:szCs w:val="18"/>
+              </w:rPr>
+              <w:t>Rahmad</w:t>
+            </w:r>
+            <w:proofErr w:type="spellEnd"/>
+            <w:r>
+              <w:rPr>
+                <w:rFonts w:ascii="Segoe UI" w:hAnsi="Segoe UI" w:cs="Segoe UI"/>
+                <w:sz w:val="18"/>
+                <w:szCs w:val="18"/>
+              </w:rPr>
+              <w:t xml:space="preserve"> Martin</w:t>
             </w:r>
           </w:p>
         </w:tc>
@@ -7187,7 +9232,43 @@
                 <w:sz w:val="18"/>
                 <w:szCs w:val="18"/>
               </w:rPr>
-              <w:t>#nomore missing pixel on top+bottom of ellipse #add dotted properties #add cursor position</w:t>
+              <w:t>#</w:t>
+            </w:r>
+            <w:proofErr w:type="spellStart"/>
+            <w:r>
+              <w:rPr>
+                <w:rFonts w:ascii="Segoe UI" w:hAnsi="Segoe UI" w:cs="Segoe UI"/>
+                <w:sz w:val="18"/>
+                <w:szCs w:val="18"/>
+              </w:rPr>
+              <w:t>nomore</w:t>
+            </w:r>
+            <w:proofErr w:type="spellEnd"/>
+            <w:r>
+              <w:rPr>
+                <w:rFonts w:ascii="Segoe UI" w:hAnsi="Segoe UI" w:cs="Segoe UI"/>
+                <w:sz w:val="18"/>
+                <w:szCs w:val="18"/>
+              </w:rPr>
+              <w:t xml:space="preserve"> missing pixel on </w:t>
+            </w:r>
+            <w:proofErr w:type="spellStart"/>
+            <w:r>
+              <w:rPr>
+                <w:rFonts w:ascii="Segoe UI" w:hAnsi="Segoe UI" w:cs="Segoe UI"/>
+                <w:sz w:val="18"/>
+                <w:szCs w:val="18"/>
+              </w:rPr>
+              <w:t>top+bottom</w:t>
+            </w:r>
+            <w:proofErr w:type="spellEnd"/>
+            <w:r>
+              <w:rPr>
+                <w:rFonts w:ascii="Segoe UI" w:hAnsi="Segoe UI" w:cs="Segoe UI"/>
+                <w:sz w:val="18"/>
+                <w:szCs w:val="18"/>
+              </w:rPr>
+              <w:t xml:space="preserve"> of ellipse #add dotted properties #add cursor position</w:t>
             </w:r>
           </w:p>
         </w:tc>
@@ -7237,8 +9318,18 @@
                 <w:sz w:val="18"/>
                 <w:szCs w:val="18"/>
               </w:rPr>
-              <w:t>Vera Debora Vitamas</w:t>
-            </w:r>
+              <w:t xml:space="preserve">Vera Debora </w:t>
+            </w:r>
+            <w:proofErr w:type="spellStart"/>
+            <w:r>
+              <w:rPr>
+                <w:rFonts w:ascii="Segoe UI" w:hAnsi="Segoe UI" w:cs="Segoe UI"/>
+                <w:sz w:val="18"/>
+                <w:szCs w:val="18"/>
+              </w:rPr>
+              <w:t>Vitamas</w:t>
+            </w:r>
+            <w:proofErr w:type="spellEnd"/>
           </w:p>
         </w:tc>
         <w:tc>
@@ -7350,14 +9441,34 @@
                 <w:szCs w:val="18"/>
               </w:rPr>
             </w:pPr>
-            <w:r>
-              <w:rPr>
-                <w:rFonts w:ascii="Segoe UI" w:hAnsi="Segoe UI" w:cs="Segoe UI"/>
-                <w:sz w:val="18"/>
-                <w:szCs w:val="18"/>
-              </w:rPr>
-              <w:t>Bhaskara Ida Bagus</w:t>
-            </w:r>
+            <w:proofErr w:type="spellStart"/>
+            <w:r>
+              <w:rPr>
+                <w:rFonts w:ascii="Segoe UI" w:hAnsi="Segoe UI" w:cs="Segoe UI"/>
+                <w:sz w:val="18"/>
+                <w:szCs w:val="18"/>
+              </w:rPr>
+              <w:t>Bhaskara</w:t>
+            </w:r>
+            <w:proofErr w:type="spellEnd"/>
+            <w:r>
+              <w:rPr>
+                <w:rFonts w:ascii="Segoe UI" w:hAnsi="Segoe UI" w:cs="Segoe UI"/>
+                <w:sz w:val="18"/>
+                <w:szCs w:val="18"/>
+              </w:rPr>
+              <w:t xml:space="preserve"> Ida </w:t>
+            </w:r>
+            <w:proofErr w:type="spellStart"/>
+            <w:r>
+              <w:rPr>
+                <w:rFonts w:ascii="Segoe UI" w:hAnsi="Segoe UI" w:cs="Segoe UI"/>
+                <w:sz w:val="18"/>
+                <w:szCs w:val="18"/>
+              </w:rPr>
+              <w:t>Bagus</w:t>
+            </w:r>
+            <w:proofErr w:type="spellEnd"/>
           </w:p>
         </w:tc>
         <w:tc>
@@ -7472,8 +9583,18 @@
                 <w:sz w:val="18"/>
                 <w:szCs w:val="18"/>
               </w:rPr>
-              <w:t>Vera Debora Vitamas</w:t>
-            </w:r>
+              <w:t xml:space="preserve">Vera Debora </w:t>
+            </w:r>
+            <w:proofErr w:type="spellStart"/>
+            <w:r>
+              <w:rPr>
+                <w:rFonts w:ascii="Segoe UI" w:hAnsi="Segoe UI" w:cs="Segoe UI"/>
+                <w:sz w:val="18"/>
+                <w:szCs w:val="18"/>
+              </w:rPr>
+              <w:t>Vitamas</w:t>
+            </w:r>
+            <w:proofErr w:type="spellEnd"/>
           </w:p>
         </w:tc>
         <w:tc>
@@ -7538,8 +9659,18 @@
                 <w:sz w:val="18"/>
                 <w:szCs w:val="18"/>
               </w:rPr>
-              <w:t>trying to make an interface more friendly</w:t>
-            </w:r>
+              <w:t xml:space="preserve">trying to make an interface </w:t>
+            </w:r>
+            <w:proofErr w:type="gramStart"/>
+            <w:r>
+              <w:rPr>
+                <w:rFonts w:ascii="Segoe UI" w:hAnsi="Segoe UI" w:cs="Segoe UI"/>
+                <w:sz w:val="18"/>
+                <w:szCs w:val="18"/>
+              </w:rPr>
+              <w:t>more friendly</w:t>
+            </w:r>
+            <w:proofErr w:type="gramEnd"/>
           </w:p>
         </w:tc>
       </w:tr>
@@ -7582,14 +9713,34 @@
                 <w:szCs w:val="18"/>
               </w:rPr>
             </w:pPr>
-            <w:r>
-              <w:rPr>
-                <w:rFonts w:ascii="Segoe UI" w:hAnsi="Segoe UI" w:cs="Segoe UI"/>
-                <w:sz w:val="18"/>
-                <w:szCs w:val="18"/>
-              </w:rPr>
-              <w:t>Bhaskara Ida Bagus</w:t>
-            </w:r>
+            <w:proofErr w:type="spellStart"/>
+            <w:r>
+              <w:rPr>
+                <w:rFonts w:ascii="Segoe UI" w:hAnsi="Segoe UI" w:cs="Segoe UI"/>
+                <w:sz w:val="18"/>
+                <w:szCs w:val="18"/>
+              </w:rPr>
+              <w:t>Bhaskara</w:t>
+            </w:r>
+            <w:proofErr w:type="spellEnd"/>
+            <w:r>
+              <w:rPr>
+                <w:rFonts w:ascii="Segoe UI" w:hAnsi="Segoe UI" w:cs="Segoe UI"/>
+                <w:sz w:val="18"/>
+                <w:szCs w:val="18"/>
+              </w:rPr>
+              <w:t xml:space="preserve"> Ida </w:t>
+            </w:r>
+            <w:proofErr w:type="spellStart"/>
+            <w:r>
+              <w:rPr>
+                <w:rFonts w:ascii="Segoe UI" w:hAnsi="Segoe UI" w:cs="Segoe UI"/>
+                <w:sz w:val="18"/>
+                <w:szCs w:val="18"/>
+              </w:rPr>
+              <w:t>Bagus</w:t>
+            </w:r>
+            <w:proofErr w:type="spellEnd"/>
           </w:p>
         </w:tc>
         <w:tc>
@@ -8029,6 +10180,7 @@
                 <w:sz w:val="18"/>
                 <w:szCs w:val="18"/>
               </w:rPr>
+              <w:lastRenderedPageBreak/>
               <w:t>26</w:t>
             </w:r>
           </w:p>
@@ -8209,7 +10361,7 @@
       <w:bookmarkEnd w:id="7"/>
     </w:p>
     <w:sectPr>
-      <w:footerReference w:type="default" r:id="rId30"/>
+      <w:footerReference w:type="default" r:id="rId38"/>
       <w:pgSz w:w="12240" w:h="15840"/>
       <w:pgMar w:top="1440" w:right="1440" w:bottom="1440" w:left="1440" w:header="708" w:footer="708" w:gutter="0"/>
       <w:cols w:space="708"/>
@@ -8278,7 +10430,7 @@
           <w:rPr>
             <w:noProof/>
           </w:rPr>
-          <w:t>17</w:t>
+          <w:t>21</w:t>
         </w:r>
         <w:r>
           <w:rPr>
@@ -8340,7 +10492,7 @@
         <w:rFonts w:hint="default"/>
       </w:rPr>
     </w:lvl>
-    <w:lvl w:ilvl="1" w:tplc="04090019" w:tentative="1">
+    <w:lvl w:ilvl="1" w:tplc="04090019">
       <w:start w:val="1"/>
       <w:numFmt w:val="lowerLetter"/>
       <w:lvlText w:val="%2."/>
@@ -8413,8 +10565,159 @@
       </w:pPr>
     </w:lvl>
   </w:abstractNum>
+  <w:abstractNum w:abstractNumId="1" w15:restartNumberingAfterBreak="0">
+    <w:nsid w:val="63B30FCC"/>
+    <w:multiLevelType w:val="hybridMultilevel"/>
+    <w:tmpl w:val="A3848166"/>
+    <w:lvl w:ilvl="0" w:tplc="96E8D8C2">
+      <w:numFmt w:val="bullet"/>
+      <w:lvlText w:val=""/>
+      <w:lvlJc w:val="left"/>
+      <w:pPr>
+        <w:tabs>
+          <w:tab w:val="num" w:pos="720"/>
+        </w:tabs>
+        <w:ind w:left="720" w:hanging="360"/>
+      </w:pPr>
+      <w:rPr>
+        <w:rFonts w:ascii="Symbol" w:eastAsia="Times New Roman" w:hAnsi="Symbol" w:cs="Times New Roman" w:hint="default"/>
+      </w:rPr>
+    </w:lvl>
+    <w:lvl w:ilvl="1" w:tplc="08090003">
+      <w:start w:val="1"/>
+      <w:numFmt w:val="bullet"/>
+      <w:lvlText w:val="o"/>
+      <w:lvlJc w:val="left"/>
+      <w:pPr>
+        <w:tabs>
+          <w:tab w:val="num" w:pos="1440"/>
+        </w:tabs>
+        <w:ind w:left="1440" w:hanging="360"/>
+      </w:pPr>
+      <w:rPr>
+        <w:rFonts w:ascii="Courier New" w:hAnsi="Courier New" w:cs="Courier New" w:hint="default"/>
+      </w:rPr>
+    </w:lvl>
+    <w:lvl w:ilvl="2" w:tplc="08090005">
+      <w:start w:val="1"/>
+      <w:numFmt w:val="bullet"/>
+      <w:lvlText w:val=""/>
+      <w:lvlJc w:val="left"/>
+      <w:pPr>
+        <w:tabs>
+          <w:tab w:val="num" w:pos="2160"/>
+        </w:tabs>
+        <w:ind w:left="2160" w:hanging="360"/>
+      </w:pPr>
+      <w:rPr>
+        <w:rFonts w:ascii="Wingdings" w:hAnsi="Wingdings" w:hint="default"/>
+      </w:rPr>
+    </w:lvl>
+    <w:lvl w:ilvl="3" w:tplc="08090001">
+      <w:start w:val="1"/>
+      <w:numFmt w:val="bullet"/>
+      <w:lvlText w:val=""/>
+      <w:lvlJc w:val="left"/>
+      <w:pPr>
+        <w:tabs>
+          <w:tab w:val="num" w:pos="2880"/>
+        </w:tabs>
+        <w:ind w:left="2880" w:hanging="360"/>
+      </w:pPr>
+      <w:rPr>
+        <w:rFonts w:ascii="Symbol" w:hAnsi="Symbol" w:hint="default"/>
+      </w:rPr>
+    </w:lvl>
+    <w:lvl w:ilvl="4" w:tplc="08090003">
+      <w:start w:val="1"/>
+      <w:numFmt w:val="bullet"/>
+      <w:lvlText w:val="o"/>
+      <w:lvlJc w:val="left"/>
+      <w:pPr>
+        <w:tabs>
+          <w:tab w:val="num" w:pos="3600"/>
+        </w:tabs>
+        <w:ind w:left="3600" w:hanging="360"/>
+      </w:pPr>
+      <w:rPr>
+        <w:rFonts w:ascii="Courier New" w:hAnsi="Courier New" w:cs="Courier New" w:hint="default"/>
+      </w:rPr>
+    </w:lvl>
+    <w:lvl w:ilvl="5" w:tplc="08090005">
+      <w:start w:val="1"/>
+      <w:numFmt w:val="bullet"/>
+      <w:lvlText w:val=""/>
+      <w:lvlJc w:val="left"/>
+      <w:pPr>
+        <w:tabs>
+          <w:tab w:val="num" w:pos="4320"/>
+        </w:tabs>
+        <w:ind w:left="4320" w:hanging="360"/>
+      </w:pPr>
+      <w:rPr>
+        <w:rFonts w:ascii="Wingdings" w:hAnsi="Wingdings" w:hint="default"/>
+      </w:rPr>
+    </w:lvl>
+    <w:lvl w:ilvl="6" w:tplc="08090001">
+      <w:start w:val="1"/>
+      <w:numFmt w:val="bullet"/>
+      <w:lvlText w:val=""/>
+      <w:lvlJc w:val="left"/>
+      <w:pPr>
+        <w:tabs>
+          <w:tab w:val="num" w:pos="5040"/>
+        </w:tabs>
+        <w:ind w:left="5040" w:hanging="360"/>
+      </w:pPr>
+      <w:rPr>
+        <w:rFonts w:ascii="Symbol" w:hAnsi="Symbol" w:hint="default"/>
+      </w:rPr>
+    </w:lvl>
+    <w:lvl w:ilvl="7" w:tplc="08090003">
+      <w:start w:val="1"/>
+      <w:numFmt w:val="bullet"/>
+      <w:lvlText w:val="o"/>
+      <w:lvlJc w:val="left"/>
+      <w:pPr>
+        <w:tabs>
+          <w:tab w:val="num" w:pos="5760"/>
+        </w:tabs>
+        <w:ind w:left="5760" w:hanging="360"/>
+      </w:pPr>
+      <w:rPr>
+        <w:rFonts w:ascii="Courier New" w:hAnsi="Courier New" w:cs="Courier New" w:hint="default"/>
+      </w:rPr>
+    </w:lvl>
+    <w:lvl w:ilvl="8" w:tplc="08090005">
+      <w:start w:val="1"/>
+      <w:numFmt w:val="bullet"/>
+      <w:lvlText w:val=""/>
+      <w:lvlJc w:val="left"/>
+      <w:pPr>
+        <w:tabs>
+          <w:tab w:val="num" w:pos="6480"/>
+        </w:tabs>
+        <w:ind w:left="6480" w:hanging="360"/>
+      </w:pPr>
+      <w:rPr>
+        <w:rFonts w:ascii="Wingdings" w:hAnsi="Wingdings" w:hint="default"/>
+      </w:rPr>
+    </w:lvl>
+  </w:abstractNum>
   <w:num w:numId="1">
     <w:abstractNumId w:val="0"/>
+  </w:num>
+  <w:num w:numId="2">
+    <w:abstractNumId w:val="1"/>
+    <w:lvlOverride w:ilvl="0"/>
+    <w:lvlOverride w:ilvl="1"/>
+    <w:lvlOverride w:ilvl="2"/>
+    <w:lvlOverride w:ilvl="3"/>
+    <w:lvlOverride w:ilvl="4"/>
+    <w:lvlOverride w:ilvl="5"/>
+    <w:lvlOverride w:ilvl="6"/>
+    <w:lvlOverride w:ilvl="7"/>
+    <w:lvlOverride w:ilvl="8"/>
   </w:num>
 </w:numbering>
 </file>
@@ -9022,6 +11325,17 @@
       <w:shd w:val="clear" w:color="auto" w:fill="E6E6E6"/>
     </w:rPr>
   </w:style>
+  <w:style w:type="paragraph" w:styleId="ListParagraph">
+    <w:name w:val="List Paragraph"/>
+    <w:basedOn w:val="Normal"/>
+    <w:uiPriority w:val="34"/>
+    <w:qFormat/>
+    <w:rsid w:val="00FE2D29"/>
+    <w:pPr>
+      <w:ind w:left="720"/>
+      <w:contextualSpacing/>
+    </w:pPr>
+  </w:style>
 </w:styles>
 </file>
 
@@ -9291,7 +11605,7 @@
 </file>
 
 <file path=customXml/itemProps1.xml><?xml version="1.0" encoding="utf-8"?>
-<ds:datastoreItem xmlns:ds="http://schemas.openxmlformats.org/officeDocument/2006/customXml" ds:itemID="{1D0FFDE8-2F20-4FAE-84E9-962FC3FB4398}">
+<ds:datastoreItem xmlns:ds="http://schemas.openxmlformats.org/officeDocument/2006/customXml" ds:itemID="{0DE52051-CDF8-4116-99DE-097121F0321B}">
   <ds:schemaRefs>
     <ds:schemaRef ds:uri="http://schemas.openxmlformats.org/officeDocument/2006/bibliography"/>
   </ds:schemaRefs>

</xml_diff>